<commit_message>
Encontre todo lo de 4to grado de matematica
</commit_message>
<xml_diff>
--- a/trunk/docs/Entregables/Documentacion e informacion de cursos/Documentacion e informacion de cursos v1.0.docx
+++ b/trunk/docs/Entregables/Documentacion e informacion de cursos/Documentacion e informacion de cursos v1.0.docx
@@ -560,219 +560,210 @@
           <w:sz w:val="32"/>
           <w:szCs w:val="32"/>
         </w:rPr>
-        <w:t>P</w:t>
-      </w:r>
-      <w:r>
-        <w:rPr>
-          <w:rFonts w:ascii="Arial Black" w:eastAsia="Arial Black" w:hAnsi="Arial Black" w:cs="Arial Black"/>
+        <w:t>Profesores:</w:t>
+      </w:r>
+    </w:p>
+    <w:p>
+      <w:pPr>
+        <w:spacing w:line="240" w:lineRule="auto"/>
+      </w:pPr>
+    </w:p>
+    <w:p>
+      <w:pPr>
+        <w:spacing w:line="240" w:lineRule="auto"/>
+        <w:jc w:val="both"/>
+      </w:pPr>
+      <w:r>
+        <w:rPr>
+          <w:b/>
           <w:i/>
+        </w:rPr>
+        <w:t xml:space="preserve">Director de Cátedra: </w:t>
+      </w:r>
+      <w:r>
+        <w:rPr>
+          <w:i/>
+        </w:rPr>
+        <w:t>Dra. Inés Casanovas</w:t>
+      </w:r>
+    </w:p>
+    <w:p>
+      <w:pPr>
+        <w:spacing w:line="240" w:lineRule="auto"/>
+        <w:jc w:val="both"/>
+      </w:pPr>
+      <w:r>
+        <w:rPr>
+          <w:b/>
+          <w:i/>
+        </w:rPr>
+        <w:t xml:space="preserve">Profesor a cargo del curso: </w:t>
+      </w:r>
+      <w:r>
+        <w:rPr>
+          <w:i/>
+        </w:rPr>
+        <w:t>Mag. Ing. Gabriela Salem</w:t>
+      </w:r>
+    </w:p>
+    <w:p>
+      <w:pPr>
+        <w:spacing w:line="240" w:lineRule="auto"/>
+        <w:jc w:val="both"/>
+      </w:pPr>
+      <w:r>
+        <w:rPr>
+          <w:b/>
+          <w:i/>
+        </w:rPr>
+        <w:t xml:space="preserve">Profesor a cargo del proyecto:  </w:t>
+      </w:r>
+      <w:r>
+        <w:rPr>
+          <w:i/>
+        </w:rPr>
+        <w:t>Lic. Silvia Balduzzi - Ing. Pablo Abramowicz</w:t>
+      </w:r>
+    </w:p>
+    <w:p>
+      <w:pPr>
+        <w:spacing w:line="240" w:lineRule="auto"/>
+        <w:jc w:val="both"/>
+      </w:pPr>
+      <w:r>
+        <w:rPr>
+          <w:b/>
+          <w:i/>
+        </w:rPr>
+        <w:t xml:space="preserve">Controller: </w:t>
+      </w:r>
+      <w:r>
+        <w:rPr>
+          <w:i/>
+        </w:rPr>
+        <w:t>Mag.Ing. Gabriela Salem</w:t>
+      </w:r>
+    </w:p>
+    <w:p>
+      <w:r>
+        <w:br w:type="page"/>
+      </w:r>
+    </w:p>
+    <w:p>
+      <w:pPr>
+        <w:spacing w:line="240" w:lineRule="auto"/>
+        <w:jc w:val="both"/>
+      </w:pPr>
+    </w:p>
+    <w:p>
+      <w:pPr>
+        <w:pStyle w:val="Ttulo1"/>
+        <w:spacing w:line="240" w:lineRule="auto"/>
+        <w:contextualSpacing w:val="0"/>
+        <w:jc w:val="both"/>
+      </w:pPr>
+      <w:bookmarkStart w:id="2" w:name="h.phfa0o9cd8t9" w:colFirst="0" w:colLast="0"/>
+      <w:bookmarkEnd w:id="2"/>
+    </w:p>
+    <w:p>
+      <w:r>
+        <w:t>Indice</w:t>
+      </w:r>
+    </w:p>
+    <w:p>
+      <w:r>
+        <w:br w:type="page"/>
+      </w:r>
+    </w:p>
+    <w:p/>
+    <w:p>
+      <w:pPr>
+        <w:pStyle w:val="Ttulo1"/>
+        <w:spacing w:line="240" w:lineRule="auto"/>
+        <w:contextualSpacing w:val="0"/>
+        <w:jc w:val="both"/>
+      </w:pPr>
+      <w:bookmarkStart w:id="3" w:name="h.qgyx8xcmyvbh" w:colFirst="0" w:colLast="0"/>
+      <w:bookmarkEnd w:id="3"/>
+    </w:p>
+    <w:p>
+      <w:pPr>
+        <w:pStyle w:val="Ttulo1"/>
+        <w:spacing w:line="240" w:lineRule="auto"/>
+        <w:contextualSpacing w:val="0"/>
+        <w:jc w:val="both"/>
+      </w:pPr>
+      <w:bookmarkStart w:id="4" w:name="h.pxc3wqdm0uwx" w:colFirst="0" w:colLast="0"/>
+      <w:bookmarkEnd w:id="4"/>
+      <w:r>
+        <w:rPr>
+          <w:sz w:val="28"/>
+          <w:szCs w:val="28"/>
+        </w:rPr>
+        <w:t>Introducción</w:t>
+      </w:r>
+    </w:p>
+    <w:p/>
+    <w:p>
+      <w:r>
+        <w:t xml:space="preserve">El propósito de este documento es describir </w:t>
+      </w:r>
+      <w:r>
+        <w:t xml:space="preserve">el diseño curricular de las materias que vamos a desarrollar en nuestro sistema a modo de relevamiento de negocio para poder comprender la funcionalidad del mismo </w:t>
+      </w:r>
+      <w:r>
+        <w:t>y como se desarrolla el aprendizaje de los alumnos en el segundo ciclo de la escuela primaria.</w:t>
+      </w:r>
+    </w:p>
+    <w:p/>
+    <w:p/>
+    <w:p>
+      <w:pPr>
+        <w:spacing w:line="240" w:lineRule="auto"/>
+        <w:jc w:val="both"/>
+      </w:pPr>
+    </w:p>
+    <w:p>
+      <w:pPr>
+        <w:pStyle w:val="Ttulo1"/>
+        <w:spacing w:line="240" w:lineRule="auto"/>
+        <w:contextualSpacing w:val="0"/>
+        <w:jc w:val="both"/>
+      </w:pPr>
+      <w:bookmarkStart w:id="5" w:name="h.v8wxbai56fai" w:colFirst="0" w:colLast="0"/>
+      <w:bookmarkEnd w:id="5"/>
+    </w:p>
+    <w:p>
+      <w:r>
+        <w:br w:type="page"/>
+      </w:r>
+    </w:p>
+    <w:p>
+      <w:pPr>
+        <w:pStyle w:val="Ttulo1"/>
+        <w:spacing w:line="240" w:lineRule="auto"/>
+        <w:contextualSpacing w:val="0"/>
+        <w:jc w:val="both"/>
+      </w:pPr>
+      <w:bookmarkStart w:id="6" w:name="h.wzp2le5fmq0r" w:colFirst="0" w:colLast="0"/>
+      <w:bookmarkEnd w:id="6"/>
+    </w:p>
+    <w:p>
+      <w:pPr>
+        <w:spacing w:line="240" w:lineRule="auto"/>
+        <w:jc w:val="both"/>
+        <w:rPr>
           <w:sz w:val="32"/>
           <w:szCs w:val="32"/>
         </w:rPr>
-        <w:t>rofesores:</w:t>
-      </w:r>
-    </w:p>
-    <w:p>
-      <w:pPr>
-        <w:spacing w:line="240" w:lineRule="auto"/>
-      </w:pPr>
-    </w:p>
-    <w:p>
-      <w:pPr>
-        <w:spacing w:line="240" w:lineRule="auto"/>
-        <w:jc w:val="both"/>
-      </w:pPr>
-      <w:r>
-        <w:rPr>
-          <w:b/>
-          <w:i/>
-        </w:rPr>
-        <w:t xml:space="preserve">Director de Cátedra: </w:t>
-      </w:r>
-      <w:r>
-        <w:rPr>
-          <w:i/>
-        </w:rPr>
-        <w:t>Dra. Inés Casanovas</w:t>
-      </w:r>
-    </w:p>
-    <w:p>
-      <w:pPr>
-        <w:spacing w:line="240" w:lineRule="auto"/>
-        <w:jc w:val="both"/>
-      </w:pPr>
-      <w:r>
-        <w:rPr>
-          <w:b/>
-          <w:i/>
-        </w:rPr>
-        <w:t xml:space="preserve">Profesor a cargo del curso: </w:t>
-      </w:r>
-      <w:r>
-        <w:rPr>
-          <w:i/>
-        </w:rPr>
-        <w:t>Mag. Ing. Gabriela Salem</w:t>
-      </w:r>
-    </w:p>
-    <w:p>
-      <w:pPr>
-        <w:spacing w:line="240" w:lineRule="auto"/>
-        <w:jc w:val="both"/>
-      </w:pPr>
-      <w:r>
-        <w:rPr>
-          <w:b/>
-          <w:i/>
-        </w:rPr>
-        <w:t xml:space="preserve">Profesor a cargo del proyecto:  </w:t>
-      </w:r>
-      <w:r>
-        <w:rPr>
-          <w:i/>
-        </w:rPr>
-        <w:t>Lic. Silvia Balduzzi - Ing. Pablo Abramowicz</w:t>
-      </w:r>
-    </w:p>
-    <w:p>
-      <w:pPr>
-        <w:spacing w:line="240" w:lineRule="auto"/>
-        <w:jc w:val="both"/>
-      </w:pPr>
-      <w:r>
-        <w:rPr>
-          <w:b/>
-          <w:i/>
-        </w:rPr>
-        <w:t xml:space="preserve">Controller: </w:t>
-      </w:r>
-      <w:r>
-        <w:rPr>
-          <w:i/>
-        </w:rPr>
-        <w:t>Mag.Ing. Gabriela Salem</w:t>
-      </w:r>
-    </w:p>
-    <w:p>
-      <w:r>
-        <w:br w:type="page"/>
-      </w:r>
-    </w:p>
-    <w:p>
-      <w:pPr>
-        <w:spacing w:line="240" w:lineRule="auto"/>
-        <w:jc w:val="both"/>
-      </w:pPr>
-    </w:p>
-    <w:p>
-      <w:pPr>
-        <w:pStyle w:val="Ttulo1"/>
-        <w:spacing w:line="240" w:lineRule="auto"/>
-        <w:contextualSpacing w:val="0"/>
-        <w:jc w:val="both"/>
-      </w:pPr>
-      <w:bookmarkStart w:id="2" w:name="h.phfa0o9cd8t9" w:colFirst="0" w:colLast="0"/>
-      <w:bookmarkEnd w:id="2"/>
-    </w:p>
-    <w:p>
-      <w:r>
-        <w:t>Indice</w:t>
-      </w:r>
-    </w:p>
-    <w:p>
-      <w:r>
-        <w:br w:type="page"/>
-      </w:r>
-    </w:p>
-    <w:p/>
-    <w:p>
-      <w:pPr>
-        <w:pStyle w:val="Ttulo1"/>
-        <w:spacing w:line="240" w:lineRule="auto"/>
-        <w:contextualSpacing w:val="0"/>
-        <w:jc w:val="both"/>
-      </w:pPr>
-      <w:bookmarkStart w:id="3" w:name="h.qgyx8xcmyvbh" w:colFirst="0" w:colLast="0"/>
-      <w:bookmarkEnd w:id="3"/>
-    </w:p>
-    <w:p>
-      <w:pPr>
-        <w:pStyle w:val="Ttulo1"/>
-        <w:spacing w:line="240" w:lineRule="auto"/>
-        <w:contextualSpacing w:val="0"/>
-        <w:jc w:val="both"/>
-      </w:pPr>
-      <w:bookmarkStart w:id="4" w:name="h.pxc3wqdm0uwx" w:colFirst="0" w:colLast="0"/>
-      <w:bookmarkEnd w:id="4"/>
-      <w:r>
-        <w:rPr>
-          <w:sz w:val="28"/>
-          <w:szCs w:val="28"/>
-        </w:rPr>
-        <w:t>Introducción</w:t>
-      </w:r>
-    </w:p>
-    <w:p/>
-    <w:p>
-      <w:r>
-        <w:t xml:space="preserve">El propósito de este documento es describir </w:t>
-      </w:r>
-      <w:r>
-        <w:t xml:space="preserve">el diseño curricular de las materias que vamos a desarrollar en nuestro sistema a modo de relevamiento de negocio para poder comprender la funcionalidad del mismo </w:t>
-      </w:r>
-      <w:r>
-        <w:t>y como se desarrolla el aprendizaje de los alumnos en el segundo ciclo de la escuela primaria.</w:t>
-      </w:r>
-    </w:p>
-    <w:p/>
-    <w:p/>
-    <w:p>
-      <w:pPr>
-        <w:spacing w:line="240" w:lineRule="auto"/>
-        <w:jc w:val="both"/>
-      </w:pPr>
-    </w:p>
-    <w:p>
-      <w:pPr>
-        <w:pStyle w:val="Ttulo1"/>
-        <w:spacing w:line="240" w:lineRule="auto"/>
-        <w:contextualSpacing w:val="0"/>
-        <w:jc w:val="both"/>
-      </w:pPr>
-      <w:bookmarkStart w:id="5" w:name="h.v8wxbai56fai" w:colFirst="0" w:colLast="0"/>
-      <w:bookmarkEnd w:id="5"/>
-    </w:p>
-    <w:p>
-      <w:r>
-        <w:br w:type="page"/>
-      </w:r>
-    </w:p>
-    <w:p>
-      <w:pPr>
-        <w:pStyle w:val="Ttulo1"/>
-        <w:spacing w:line="240" w:lineRule="auto"/>
-        <w:contextualSpacing w:val="0"/>
-        <w:jc w:val="both"/>
-      </w:pPr>
-      <w:bookmarkStart w:id="6" w:name="h.wzp2le5fmq0r" w:colFirst="0" w:colLast="0"/>
-      <w:bookmarkEnd w:id="6"/>
-    </w:p>
-    <w:p>
-      <w:pPr>
-        <w:spacing w:line="240" w:lineRule="auto"/>
-        <w:jc w:val="both"/>
+      </w:pPr>
+      <w:bookmarkStart w:id="7" w:name="h.3hpsyfhs1t6b" w:colFirst="0" w:colLast="0"/>
+      <w:bookmarkEnd w:id="7"/>
+      <w:r>
         <w:rPr>
           <w:sz w:val="32"/>
           <w:szCs w:val="32"/>
         </w:rPr>
-      </w:pPr>
-      <w:bookmarkStart w:id="7" w:name="h.3hpsyfhs1t6b" w:colFirst="0" w:colLast="0"/>
-      <w:bookmarkEnd w:id="7"/>
-      <w:r>
-        <w:rPr>
-          <w:sz w:val="32"/>
-          <w:szCs w:val="32"/>
-        </w:rPr>
         <w:t>¿Que es un Diseño curricular?</w:t>
       </w:r>
     </w:p>
@@ -840,67 +831,7 @@
         <w:rPr>
           <w:rFonts w:ascii="RotisSansSerif-Light" w:hAnsi="RotisSansSerif-Light" w:cs="RotisSansSerif-Light"/>
         </w:rPr>
-        <w:t xml:space="preserve">establece </w:t>
-      </w:r>
-      <w:r>
-        <w:rPr>
-          <w:rFonts w:ascii="RotisSansSerif-Light" w:hAnsi="RotisSansSerif-Light" w:cs="RotisSansSerif-Light"/>
-        </w:rPr>
-        <w:t>una herramienta</w:t>
-      </w:r>
-      <w:r>
-        <w:rPr>
-          <w:rFonts w:ascii="RotisSansSerif-Light" w:hAnsi="RotisSansSerif-Light" w:cs="RotisSansSerif-Light"/>
-        </w:rPr>
-        <w:t xml:space="preserve"> para lograr las metas comunes de contenido para estudiante adaptado para </w:t>
-      </w:r>
-      <w:r>
-        <w:rPr>
-          <w:rFonts w:ascii="RotisSansSerif-Light" w:hAnsi="RotisSansSerif-Light" w:cs="RotisSansSerif-Light"/>
-        </w:rPr>
-        <w:t>la pluralidad del</w:t>
-      </w:r>
-      <w:r>
-        <w:rPr>
-          <w:rFonts w:ascii="RotisSansSerif-Light" w:hAnsi="RotisSansSerif-Light" w:cs="RotisSansSerif-Light"/>
-        </w:rPr>
-        <w:t xml:space="preserve"> sistema educativo. Al mismo acompaña a los</w:t>
-      </w:r>
-      <w:r>
-        <w:rPr>
-          <w:rFonts w:ascii="RotisSansSerif-Light" w:hAnsi="RotisSansSerif-Light" w:cs="RotisSansSerif-Light"/>
-        </w:rPr>
-        <w:t xml:space="preserve"> equipos docentes</w:t>
-      </w:r>
-      <w:r>
-        <w:rPr>
-          <w:rFonts w:ascii="RotisSansSerif-Light" w:hAnsi="RotisSansSerif-Light" w:cs="RotisSansSerif-Light"/>
-        </w:rPr>
-        <w:t xml:space="preserve"> a seguir</w:t>
-      </w:r>
-      <w:r>
-        <w:rPr>
-          <w:rFonts w:ascii="RotisSansSerif-Light" w:hAnsi="RotisSansSerif-Light" w:cs="RotisSansSerif-Light"/>
-        </w:rPr>
-        <w:t xml:space="preserve"> en línea con la</w:t>
-      </w:r>
-      <w:r>
-        <w:rPr>
-          <w:rFonts w:ascii="RotisSansSerif-Light" w:hAnsi="RotisSansSerif-Light" w:cs="RotisSansSerif-Light"/>
-        </w:rPr>
-        <w:t xml:space="preserve"> </w:t>
-      </w:r>
-      <w:r>
-        <w:rPr>
-          <w:rFonts w:ascii="RotisSansSerif-Light" w:hAnsi="RotisSansSerif-Light" w:cs="RotisSansSerif-Light"/>
-        </w:rPr>
-        <w:t xml:space="preserve">concepción político-educativa que sostiene el Gobierno del </w:t>
-      </w:r>
-      <w:r>
-        <w:rPr>
-          <w:rFonts w:ascii="RotisSansSerif-Light" w:hAnsi="RotisSansSerif-Light" w:cs="RotisSansSerif-Light"/>
-        </w:rPr>
-        <w:t>Sistema.</w:t>
+        <w:t>establece una herramienta para lograr las metas comunes de contenido para estudiante adaptado para la pluralidad del sistema educativo. Al mismo acompaña a los equipos docentes a seguir en línea con la concepción político-educativa que sostiene el Gobierno del Sistema.</w:t>
       </w:r>
     </w:p>
     <w:p>
@@ -1407,14 +1338,7 @@
           <w:szCs w:val="32"/>
         </w:rPr>
         <w:lastRenderedPageBreak/>
-        <w:t xml:space="preserve">Diseño curricular </w:t>
-      </w:r>
-      <w:r>
-        <w:rPr>
-          <w:sz w:val="32"/>
-          <w:szCs w:val="32"/>
-        </w:rPr>
-        <w:t>para MATEMÁTICA</w:t>
+        <w:t>Diseño curricular para MATEMÁTICA</w:t>
       </w:r>
     </w:p>
     <w:p>
@@ -1532,17 +1456,6 @@
         <w:spacing w:line="240" w:lineRule="auto"/>
       </w:pPr>
       <w:r>
-        <w:t>Cuadros de contenidos</w:t>
-      </w:r>
-    </w:p>
-    <w:p>
-      <w:pPr>
-        <w:autoSpaceDE w:val="0"/>
-        <w:autoSpaceDN w:val="0"/>
-        <w:adjustRightInd w:val="0"/>
-        <w:spacing w:line="240" w:lineRule="auto"/>
-      </w:pPr>
-      <w:r>
         <w:t>Los números racionales</w:t>
       </w:r>
     </w:p>
@@ -1587,17 +1500,6 @@
         <w:spacing w:line="240" w:lineRule="auto"/>
       </w:pPr>
       <w:r>
-        <w:t>Cuadros de contenidos</w:t>
-      </w:r>
-    </w:p>
-    <w:p>
-      <w:pPr>
-        <w:autoSpaceDE w:val="0"/>
-        <w:autoSpaceDN w:val="0"/>
-        <w:adjustRightInd w:val="0"/>
-        <w:spacing w:line="240" w:lineRule="auto"/>
-      </w:pPr>
-      <w:r>
         <w:t>Relaciones entre variables</w:t>
       </w:r>
     </w:p>
@@ -1642,17 +1544,6 @@
         <w:spacing w:line="240" w:lineRule="auto"/>
       </w:pPr>
       <w:r>
-        <w:t>Cuadros de contenidos</w:t>
-      </w:r>
-    </w:p>
-    <w:p>
-      <w:pPr>
-        <w:autoSpaceDE w:val="0"/>
-        <w:autoSpaceDN w:val="0"/>
-        <w:adjustRightInd w:val="0"/>
-        <w:spacing w:line="240" w:lineRule="auto"/>
-      </w:pPr>
-      <w:r>
         <w:t>Geometría</w:t>
       </w:r>
     </w:p>
@@ -1697,17 +1588,6 @@
         <w:spacing w:line="240" w:lineRule="auto"/>
       </w:pPr>
       <w:r>
-        <w:t>Cuadros de contenidos</w:t>
-      </w:r>
-    </w:p>
-    <w:p>
-      <w:pPr>
-        <w:autoSpaceDE w:val="0"/>
-        <w:autoSpaceDN w:val="0"/>
-        <w:adjustRightInd w:val="0"/>
-        <w:spacing w:line="240" w:lineRule="auto"/>
-      </w:pPr>
-      <w:r>
         <w:t>Medida</w:t>
       </w:r>
     </w:p>
@@ -1743,17 +1623,2708 @@
     </w:p>
     <w:p>
       <w:pPr>
-        <w:rPr>
-          <w:rFonts w:ascii="RotisSansSerif-Light" w:hAnsi="RotisSansSerif-Light" w:cs="RotisSansSerif-Light"/>
-        </w:rPr>
-      </w:pPr>
-      <w:r>
-        <w:rPr>
-          <w:rFonts w:ascii="RotisSansSerif-Light" w:hAnsi="RotisSansSerif-Light" w:cs="RotisSansSerif-Light"/>
-        </w:rPr>
+        <w:pStyle w:val="Prrafodelista"/>
+        <w:numPr>
+          <w:ilvl w:val="0"/>
+          <w:numId w:val="3"/>
+        </w:numPr>
+        <w:autoSpaceDE w:val="0"/>
+        <w:autoSpaceDN w:val="0"/>
+        <w:adjustRightInd w:val="0"/>
+        <w:spacing w:line="240" w:lineRule="auto"/>
+        <w:ind w:left="284" w:hanging="284"/>
+      </w:pPr>
+      <w:r>
+        <w:rPr>
+          <w:rFonts w:ascii="RotisSansSerif-Light" w:hAnsi="RotisSansSerif-Light" w:cs="RotisSansSerif-Light"/>
+          <w:sz w:val="20"/>
+          <w:szCs w:val="20"/>
+        </w:rPr>
+        <w:t>Lectura y escritura de números utilizando como referente unitario los miles, los millones o los miles de millones</w:t>
+      </w:r>
+    </w:p>
+    <w:p>
+      <w:pPr>
+        <w:pStyle w:val="Prrafodelista"/>
+        <w:numPr>
+          <w:ilvl w:val="0"/>
+          <w:numId w:val="3"/>
+        </w:numPr>
+        <w:autoSpaceDE w:val="0"/>
+        <w:autoSpaceDN w:val="0"/>
+        <w:adjustRightInd w:val="0"/>
+        <w:spacing w:line="240" w:lineRule="auto"/>
+        <w:ind w:left="284" w:hanging="284"/>
+      </w:pPr>
+      <w:r>
+        <w:rPr>
+          <w:rFonts w:ascii="RotisSansSerif-Light" w:hAnsi="RotisSansSerif-Light" w:cs="RotisSansSerif-Light"/>
+          <w:sz w:val="20"/>
+          <w:szCs w:val="20"/>
+        </w:rPr>
+        <w:t>Resolución de problemas que exijan una profundización en el análisis del valor posicional a partir de:</w:t>
+      </w:r>
+    </w:p>
+    <w:p>
+      <w:pPr>
+        <w:pStyle w:val="Prrafodelista"/>
+        <w:numPr>
+          <w:ilvl w:val="1"/>
+          <w:numId w:val="3"/>
+        </w:numPr>
+        <w:autoSpaceDE w:val="0"/>
+        <w:autoSpaceDN w:val="0"/>
+        <w:adjustRightInd w:val="0"/>
+        <w:spacing w:line="240" w:lineRule="auto"/>
+      </w:pPr>
+      <w:r>
+        <w:rPr>
+          <w:rFonts w:ascii="RotisSansSerif-Light" w:hAnsi="RotisSansSerif-Light" w:cs="RotisSansSerif-Light"/>
+          <w:sz w:val="20"/>
+          <w:szCs w:val="20"/>
+        </w:rPr>
+        <w:t>La descomposición de números basada en la organización decimal del sistema</w:t>
+      </w:r>
+    </w:p>
+    <w:p>
+      <w:pPr>
+        <w:pStyle w:val="Prrafodelista"/>
+        <w:numPr>
+          <w:ilvl w:val="1"/>
+          <w:numId w:val="3"/>
+        </w:numPr>
+        <w:autoSpaceDE w:val="0"/>
+        <w:autoSpaceDN w:val="0"/>
+        <w:adjustRightInd w:val="0"/>
+        <w:spacing w:line="240" w:lineRule="auto"/>
+      </w:pPr>
+      <w:r>
+        <w:rPr>
+          <w:rFonts w:ascii="RotisSansSerif-Light" w:hAnsi="RotisSansSerif-Light" w:cs="RotisSansSerif-Light"/>
+          <w:sz w:val="20"/>
+          <w:szCs w:val="20"/>
+        </w:rPr>
+        <w:t>El explicitación</w:t>
+      </w:r>
+      <w:r>
+        <w:rPr>
+          <w:rFonts w:ascii="RotisSansSerif-Light" w:hAnsi="RotisSansSerif-Light" w:cs="RotisSansSerif-Light"/>
+          <w:sz w:val="20"/>
+          <w:szCs w:val="20"/>
+        </w:rPr>
+        <w:t xml:space="preserve"> de las relaciones aditivas y multiplicativas que subyacen a un número.</w:t>
+      </w:r>
+    </w:p>
+    <w:p>
+      <w:pPr>
+        <w:pStyle w:val="Prrafodelista"/>
+        <w:numPr>
+          <w:ilvl w:val="1"/>
+          <w:numId w:val="3"/>
+        </w:numPr>
+        <w:autoSpaceDE w:val="0"/>
+        <w:autoSpaceDN w:val="0"/>
+        <w:adjustRightInd w:val="0"/>
+        <w:spacing w:line="240" w:lineRule="auto"/>
+      </w:pPr>
+      <w:r>
+        <w:rPr>
+          <w:rFonts w:ascii="RotisSansSerif-Light" w:hAnsi="RotisSansSerif-Light" w:cs="RotisSansSerif-Light"/>
+          <w:sz w:val="20"/>
+          <w:szCs w:val="20"/>
+        </w:rPr>
+        <w:t>La expresión de un número en términos de unidades, decenas, centenas, unidades de mil, etcétera</w:t>
+      </w:r>
+    </w:p>
+    <w:p>
+      <w:pPr>
+        <w:pStyle w:val="Prrafodelista"/>
+        <w:numPr>
+          <w:ilvl w:val="1"/>
+          <w:numId w:val="3"/>
+        </w:numPr>
+        <w:autoSpaceDE w:val="0"/>
+        <w:autoSpaceDN w:val="0"/>
+        <w:adjustRightInd w:val="0"/>
+        <w:spacing w:line="240" w:lineRule="auto"/>
+      </w:pPr>
+      <w:r>
+        <w:rPr>
+          <w:rFonts w:ascii="RotisSansSerif-Light" w:hAnsi="RotisSansSerif-Light" w:cs="RotisSansSerif-Light"/>
+          <w:sz w:val="20"/>
+          <w:szCs w:val="20"/>
+        </w:rPr>
+        <w:t>La interpretación y la utilización de la información contenida en la escritura decimal.</w:t>
+      </w:r>
+    </w:p>
+    <w:p>
+      <w:pPr>
+        <w:pStyle w:val="Prrafodelista"/>
+        <w:numPr>
+          <w:ilvl w:val="1"/>
+          <w:numId w:val="3"/>
+        </w:numPr>
+        <w:autoSpaceDE w:val="0"/>
+        <w:autoSpaceDN w:val="0"/>
+        <w:adjustRightInd w:val="0"/>
+        <w:spacing w:line="240" w:lineRule="auto"/>
+      </w:pPr>
+      <w:r>
+        <w:rPr>
+          <w:rFonts w:ascii="RotisSansSerif-Light" w:hAnsi="RotisSansSerif-Light" w:cs="RotisSansSerif-Light"/>
+          <w:sz w:val="20"/>
+          <w:szCs w:val="20"/>
+        </w:rPr>
+        <w:t>Obtener en el visor de la calculadora el número 7.682, oprimiendo únicamente</w:t>
+      </w:r>
+      <w:r>
+        <w:rPr>
+          <w:rFonts w:ascii="RotisSansSerif-Light" w:hAnsi="RotisSansSerif-Light" w:cs="RotisSansSerif-Light"/>
+          <w:sz w:val="20"/>
+          <w:szCs w:val="20"/>
+        </w:rPr>
+        <w:t xml:space="preserve"> </w:t>
+      </w:r>
+      <w:r>
+        <w:rPr>
+          <w:rFonts w:ascii="RotisSansSerif-Light" w:hAnsi="RotisSansSerif-Light" w:cs="RotisSansSerif-Light"/>
+          <w:sz w:val="20"/>
+          <w:szCs w:val="20"/>
+        </w:rPr>
+        <w:t>las teclas de las operaciones y los números 0 y 1. ¿Cuál será la forma</w:t>
+      </w:r>
+      <w:r>
+        <w:rPr>
+          <w:rFonts w:ascii="RotisSansSerif-Light" w:hAnsi="RotisSansSerif-Light" w:cs="RotisSansSerif-Light"/>
+          <w:sz w:val="20"/>
+          <w:szCs w:val="20"/>
+        </w:rPr>
+        <w:t xml:space="preserve"> </w:t>
+      </w:r>
+      <w:r>
+        <w:rPr>
+          <w:rFonts w:ascii="RotisSansSerif-Light" w:hAnsi="RotisSansSerif-Light" w:cs="RotisSansSerif-Light"/>
+          <w:sz w:val="20"/>
+          <w:szCs w:val="20"/>
+        </w:rPr>
+        <w:t>más "económica" de hacerlo?</w:t>
+      </w:r>
+    </w:p>
+    <w:p>
+      <w:pPr>
+        <w:pStyle w:val="Prrafodelista"/>
+        <w:numPr>
+          <w:ilvl w:val="1"/>
+          <w:numId w:val="3"/>
+        </w:numPr>
+        <w:autoSpaceDE w:val="0"/>
+        <w:autoSpaceDN w:val="0"/>
+        <w:adjustRightInd w:val="0"/>
+        <w:spacing w:line="240" w:lineRule="auto"/>
+      </w:pPr>
+      <w:r>
+        <w:rPr>
+          <w:rFonts w:ascii="RotisSansSerif-Light" w:hAnsi="RotisSansSerif-Light" w:cs="RotisSansSerif-Light"/>
+          <w:sz w:val="20"/>
+          <w:szCs w:val="20"/>
+        </w:rPr>
+        <w:t>En el visor de la calculadora aparece el número 11.356. ¿Cómo lograr que</w:t>
+      </w:r>
+      <w:r>
+        <w:rPr>
+          <w:rFonts w:ascii="RotisSansSerif-Light" w:hAnsi="RotisSansSerif-Light" w:cs="RotisSansSerif-Light"/>
+          <w:sz w:val="20"/>
+          <w:szCs w:val="20"/>
+        </w:rPr>
+        <w:t xml:space="preserve"> </w:t>
+      </w:r>
+      <w:r>
+        <w:rPr>
+          <w:rFonts w:ascii="RotisSansSerif-Light" w:hAnsi="RotisSansSerif-Light" w:cs="RotisSansSerif-Light"/>
+          <w:sz w:val="20"/>
+          <w:szCs w:val="20"/>
+        </w:rPr>
+        <w:t>aparezca el 100.000, sin borrar el número anterior?</w:t>
+      </w:r>
+    </w:p>
+    <w:p>
+      <w:pPr>
+        <w:pStyle w:val="Prrafodelista"/>
+        <w:numPr>
+          <w:ilvl w:val="0"/>
+          <w:numId w:val="3"/>
+        </w:numPr>
+        <w:autoSpaceDE w:val="0"/>
+        <w:autoSpaceDN w:val="0"/>
+        <w:adjustRightInd w:val="0"/>
+        <w:spacing w:line="240" w:lineRule="auto"/>
+      </w:pPr>
+      <w:r>
+        <w:rPr>
+          <w:rFonts w:ascii="RotisSansSerif-Light" w:hAnsi="RotisSansSerif-Light" w:cs="RotisSansSerif-Light"/>
+          <w:sz w:val="20"/>
+          <w:szCs w:val="20"/>
+        </w:rPr>
+        <w:t>Determinación de la ubicación de números en la recta numérica a partir de</w:t>
+      </w:r>
+      <w:r>
+        <w:rPr>
+          <w:rFonts w:ascii="RotisSansSerif-Light" w:hAnsi="RotisSansSerif-Light" w:cs="RotisSansSerif-Light"/>
+          <w:sz w:val="20"/>
+          <w:szCs w:val="20"/>
+        </w:rPr>
+        <w:t xml:space="preserve"> </w:t>
+      </w:r>
+      <w:r>
+        <w:rPr>
+          <w:rFonts w:ascii="RotisSansSerif-Light" w:hAnsi="RotisSansSerif-Light" w:cs="RotisSansSerif-Light"/>
+          <w:sz w:val="20"/>
+          <w:szCs w:val="20"/>
+        </w:rPr>
+        <w:t>distintas informaciones</w:t>
+      </w:r>
+    </w:p>
+    <w:p>
+      <w:pPr>
+        <w:pStyle w:val="Prrafodelista"/>
+        <w:numPr>
+          <w:ilvl w:val="0"/>
+          <w:numId w:val="3"/>
+        </w:numPr>
+        <w:autoSpaceDE w:val="0"/>
+        <w:autoSpaceDN w:val="0"/>
+        <w:adjustRightInd w:val="0"/>
+        <w:spacing w:line="240" w:lineRule="auto"/>
+      </w:pPr>
+      <w:r>
+        <w:rPr>
+          <w:rFonts w:ascii="RotisSansSerif-Light" w:hAnsi="RotisSansSerif-Light" w:cs="RotisSansSerif-Light"/>
+          <w:sz w:val="20"/>
+          <w:szCs w:val="20"/>
+        </w:rPr>
+        <w:t>Investigación sobre las reglas de</w:t>
+      </w:r>
+      <w:r>
+        <w:rPr>
+          <w:rFonts w:ascii="RotisSansSerif-Light" w:hAnsi="RotisSansSerif-Light" w:cs="RotisSansSerif-Light"/>
+          <w:sz w:val="20"/>
+          <w:szCs w:val="20"/>
+        </w:rPr>
+        <w:t xml:space="preserve"> </w:t>
+      </w:r>
+      <w:r>
+        <w:rPr>
+          <w:rFonts w:ascii="RotisSansSerif-Light" w:hAnsi="RotisSansSerif-Light" w:cs="RotisSansSerif-Light"/>
+          <w:sz w:val="20"/>
+          <w:szCs w:val="20"/>
+        </w:rPr>
+        <w:t>funcionamiento del sistema de</w:t>
+      </w:r>
+      <w:r>
+        <w:rPr>
+          <w:rFonts w:ascii="RotisSansSerif-Light" w:hAnsi="RotisSansSerif-Light" w:cs="RotisSansSerif-Light"/>
+          <w:sz w:val="20"/>
+          <w:szCs w:val="20"/>
+        </w:rPr>
+        <w:t xml:space="preserve"> </w:t>
+      </w:r>
+      <w:r>
+        <w:rPr>
+          <w:rFonts w:ascii="RotisSansSerif-Light" w:hAnsi="RotisSansSerif-Light" w:cs="RotisSansSerif-Light"/>
+          <w:sz w:val="20"/>
+          <w:szCs w:val="20"/>
+        </w:rPr>
+        <w:t>numeración romano. Comparación</w:t>
+      </w:r>
+      <w:r>
+        <w:rPr>
+          <w:rFonts w:ascii="RotisSansSerif-Light" w:hAnsi="RotisSansSerif-Light" w:cs="RotisSansSerif-Light"/>
+          <w:sz w:val="20"/>
+          <w:szCs w:val="20"/>
+        </w:rPr>
+        <w:t xml:space="preserve"> </w:t>
+      </w:r>
+      <w:r>
+        <w:rPr>
+          <w:rFonts w:ascii="RotisSansSerif-Light" w:hAnsi="RotisSansSerif-Light" w:cs="RotisSansSerif-Light"/>
+          <w:sz w:val="20"/>
+          <w:szCs w:val="20"/>
+        </w:rPr>
+        <w:t>con nuestro sistema de numeración</w:t>
+      </w:r>
+      <w:r>
+        <w:rPr>
+          <w:rFonts w:ascii="RotisSansSerif-Light" w:hAnsi="RotisSansSerif-Light" w:cs="RotisSansSerif-Light"/>
+          <w:sz w:val="20"/>
+          <w:szCs w:val="20"/>
+        </w:rPr>
+        <w:t xml:space="preserve"> </w:t>
+      </w:r>
+      <w:r>
+        <w:rPr>
+          <w:rFonts w:ascii="RotisSansSerif-Light" w:hAnsi="RotisSansSerif-Light" w:cs="RotisSansSerif-Light"/>
+          <w:sz w:val="20"/>
+          <w:szCs w:val="20"/>
+        </w:rPr>
+        <w:t>(número de símbolos, valor posicional,</w:t>
+      </w:r>
+      <w:r>
+        <w:rPr>
+          <w:rFonts w:ascii="RotisSansSerif-Light" w:hAnsi="RotisSansSerif-Light" w:cs="RotisSansSerif-Light"/>
+          <w:sz w:val="20"/>
+          <w:szCs w:val="20"/>
+        </w:rPr>
+        <w:t xml:space="preserve"> </w:t>
+      </w:r>
+      <w:r>
+        <w:rPr>
+          <w:rFonts w:ascii="RotisSansSerif-Light" w:hAnsi="RotisSansSerif-Light" w:cs="RotisSansSerif-Light"/>
+          <w:sz w:val="20"/>
+          <w:szCs w:val="20"/>
+        </w:rPr>
+        <w:t>rol del cero).</w:t>
+      </w:r>
+    </w:p>
+    <w:p>
+      <w:pPr>
+        <w:pStyle w:val="Prrafodelista"/>
+        <w:numPr>
+          <w:ilvl w:val="0"/>
+          <w:numId w:val="3"/>
+        </w:numPr>
+        <w:autoSpaceDE w:val="0"/>
+        <w:autoSpaceDN w:val="0"/>
+        <w:adjustRightInd w:val="0"/>
+        <w:spacing w:line="240" w:lineRule="auto"/>
+      </w:pPr>
+    </w:p>
+    <w:p>
+      <w:pPr>
+        <w:autoSpaceDE w:val="0"/>
+        <w:autoSpaceDN w:val="0"/>
+        <w:adjustRightInd w:val="0"/>
+        <w:spacing w:line="240" w:lineRule="auto"/>
+        <w:ind w:left="360"/>
+      </w:pPr>
+      <w:r>
+        <w:rPr>
+          <w:rFonts w:ascii="RotisSansSerif" w:hAnsi="RotisSansSerif" w:cs="RotisSansSerif"/>
+          <w:sz w:val="28"/>
+          <w:szCs w:val="28"/>
+        </w:rPr>
+        <w:t>P</w:t>
+      </w:r>
+      <w:r>
+        <w:rPr>
+          <w:rFonts w:ascii="RotisSansSerif" w:hAnsi="RotisSansSerif" w:cs="RotisSansSerif"/>
+          <w:sz w:val="21"/>
+          <w:szCs w:val="21"/>
+        </w:rPr>
+        <w:t>ROBLEMAS QUE IMPLICAN ADICIÓN Y SUSTRACCIÓN DE NÚMEROS NATURALES</w:t>
+      </w:r>
+    </w:p>
+    <w:p>
+      <w:pPr>
+        <w:pStyle w:val="Prrafodelista"/>
+        <w:numPr>
+          <w:ilvl w:val="0"/>
+          <w:numId w:val="3"/>
+        </w:numPr>
+        <w:autoSpaceDE w:val="0"/>
+        <w:autoSpaceDN w:val="0"/>
+        <w:adjustRightInd w:val="0"/>
+        <w:spacing w:line="240" w:lineRule="auto"/>
+        <w:rPr>
+          <w:rFonts w:ascii="RotisSansSerif-Light" w:hAnsi="RotisSansSerif-Light" w:cs="RotisSansSerif-Light"/>
+          <w:sz w:val="20"/>
+          <w:szCs w:val="20"/>
+        </w:rPr>
+      </w:pPr>
+      <w:r>
+        <w:rPr>
+          <w:rFonts w:ascii="RotisSansSerif-Light" w:hAnsi="RotisSansSerif-Light" w:cs="RotisSansSerif-Light"/>
+          <w:sz w:val="20"/>
+          <w:szCs w:val="20"/>
+        </w:rPr>
+        <w:t>Resolución de problemas que impliquen suma y resta con números naturales</w:t>
+      </w:r>
+      <w:r>
+        <w:rPr>
+          <w:rFonts w:ascii="RotisSansSerif-Light" w:hAnsi="RotisSansSerif-Light" w:cs="RotisSansSerif-Light"/>
+          <w:sz w:val="20"/>
+          <w:szCs w:val="20"/>
+        </w:rPr>
+        <w:t xml:space="preserve"> </w:t>
+      </w:r>
+      <w:r>
+        <w:rPr>
+          <w:rFonts w:ascii="RotisSansSerif-Light" w:hAnsi="RotisSansSerif-Light" w:cs="RotisSansSerif-Light"/>
+          <w:sz w:val="20"/>
+          <w:szCs w:val="20"/>
+        </w:rPr>
+        <w:t>en situaciones que amplíen los significados ya elaborados en el primer ciclo:</w:t>
+      </w:r>
+      <w:r>
+        <w:rPr>
+          <w:rFonts w:ascii="RotisSansSerif-Light" w:hAnsi="RotisSansSerif-Light" w:cs="RotisSansSerif-Light"/>
+          <w:sz w:val="20"/>
+          <w:szCs w:val="20"/>
+        </w:rPr>
+        <w:t xml:space="preserve"> </w:t>
+      </w:r>
+    </w:p>
+    <w:p>
+      <w:pPr>
+        <w:pStyle w:val="Prrafodelista"/>
+        <w:numPr>
+          <w:ilvl w:val="1"/>
+          <w:numId w:val="3"/>
+        </w:numPr>
+        <w:autoSpaceDE w:val="0"/>
+        <w:autoSpaceDN w:val="0"/>
+        <w:adjustRightInd w:val="0"/>
+        <w:spacing w:line="240" w:lineRule="auto"/>
+        <w:rPr>
+          <w:rFonts w:ascii="RotisSansSerif-Light" w:hAnsi="RotisSansSerif-Light" w:cs="RotisSansSerif-Light"/>
+          <w:sz w:val="20"/>
+          <w:szCs w:val="20"/>
+        </w:rPr>
+      </w:pPr>
+      <w:r>
+        <w:rPr>
+          <w:rFonts w:ascii="RotisSansSerif-Light" w:hAnsi="RotisSansSerif-Light" w:cs="RotisSansSerif-Light"/>
+          <w:sz w:val="20"/>
+          <w:szCs w:val="20"/>
+        </w:rPr>
+        <w:t>Problemas en los que una cantidad se modifica sucesivamente implicando</w:t>
+      </w:r>
+      <w:r>
+        <w:rPr>
+          <w:rFonts w:ascii="RotisSansSerif-Light" w:hAnsi="RotisSansSerif-Light" w:cs="RotisSansSerif-Light"/>
+          <w:sz w:val="20"/>
+          <w:szCs w:val="20"/>
+        </w:rPr>
+        <w:t xml:space="preserve"> </w:t>
+      </w:r>
+      <w:r>
+        <w:rPr>
+          <w:rFonts w:ascii="RotisSansSerif-Light" w:hAnsi="RotisSansSerif-Light" w:cs="RotisSansSerif-Light"/>
+          <w:sz w:val="20"/>
+          <w:szCs w:val="20"/>
+        </w:rPr>
+        <w:t xml:space="preserve">adiciones o sustracciones y </w:t>
+      </w:r>
+      <w:r>
+        <w:rPr>
+          <w:rFonts w:ascii="RotisSansSerif-Light" w:hAnsi="RotisSansSerif-Light" w:cs="RotisSansSerif-Light"/>
+          <w:sz w:val="20"/>
+          <w:szCs w:val="20"/>
+        </w:rPr>
+        <w:t>hay que</w:t>
+      </w:r>
+      <w:r>
+        <w:rPr>
+          <w:rFonts w:ascii="RotisSansSerif-Light" w:hAnsi="RotisSansSerif-Light" w:cs="RotisSansSerif-Light"/>
+          <w:sz w:val="20"/>
+          <w:szCs w:val="20"/>
+        </w:rPr>
+        <w:t xml:space="preserve"> establecer el total de las modificaciones</w:t>
+      </w:r>
+      <w:r>
+        <w:rPr>
+          <w:rFonts w:ascii="RotisSansSerif-Light" w:hAnsi="RotisSansSerif-Light" w:cs="RotisSansSerif-Light"/>
+          <w:sz w:val="20"/>
+          <w:szCs w:val="20"/>
+        </w:rPr>
+        <w:t xml:space="preserve"> </w:t>
+      </w:r>
+      <w:r>
+        <w:rPr>
+          <w:rFonts w:ascii="RotisSansSerif-Light" w:hAnsi="RotisSansSerif-Light" w:cs="RotisSansSerif-Light"/>
+          <w:sz w:val="20"/>
+          <w:szCs w:val="20"/>
+        </w:rPr>
+        <w:t>independientemente del valor de la cantidad.</w:t>
+      </w:r>
+    </w:p>
+    <w:p>
+      <w:pPr>
+        <w:pStyle w:val="Prrafodelista"/>
+        <w:numPr>
+          <w:ilvl w:val="1"/>
+          <w:numId w:val="3"/>
+        </w:numPr>
+        <w:autoSpaceDE w:val="0"/>
+        <w:autoSpaceDN w:val="0"/>
+        <w:adjustRightInd w:val="0"/>
+        <w:spacing w:line="240" w:lineRule="auto"/>
+        <w:rPr>
+          <w:rFonts w:ascii="RotisSansSerif-Light" w:hAnsi="RotisSansSerif-Light" w:cs="RotisSansSerif-Light"/>
+          <w:sz w:val="20"/>
+          <w:szCs w:val="20"/>
+        </w:rPr>
+      </w:pPr>
+      <w:r>
+        <w:rPr>
+          <w:rFonts w:ascii="RotisSansSerif-Light" w:hAnsi="RotisSansSerif-Light" w:cs="RotisSansSerif-Light"/>
+          <w:sz w:val="20"/>
+          <w:szCs w:val="20"/>
+        </w:rPr>
+        <w:t>Problemas en los que se comparan deudas mutuas entre personas.</w:t>
+      </w:r>
+    </w:p>
+    <w:p>
+      <w:pPr>
+        <w:pStyle w:val="Prrafodelista"/>
+        <w:numPr>
+          <w:ilvl w:val="0"/>
+          <w:numId w:val="3"/>
+        </w:numPr>
+        <w:autoSpaceDE w:val="0"/>
+        <w:autoSpaceDN w:val="0"/>
+        <w:adjustRightInd w:val="0"/>
+        <w:spacing w:line="240" w:lineRule="auto"/>
+        <w:rPr>
+          <w:rFonts w:ascii="RotisSansSerif-Light" w:hAnsi="RotisSansSerif-Light" w:cs="RotisSansSerif-Light"/>
+          <w:sz w:val="20"/>
+          <w:szCs w:val="20"/>
+        </w:rPr>
+      </w:pPr>
+      <w:r>
+        <w:rPr>
+          <w:rFonts w:ascii="RotisSansSerif-Light" w:hAnsi="RotisSansSerif-Light" w:cs="RotisSansSerif-Light"/>
+          <w:sz w:val="20"/>
+          <w:szCs w:val="20"/>
+        </w:rPr>
+        <w:t>Resolución de problemas de suma y resta que involucren varias operaciones</w:t>
+      </w:r>
+    </w:p>
+    <w:p>
+      <w:pPr>
+        <w:pStyle w:val="Prrafodelista"/>
+        <w:autoSpaceDE w:val="0"/>
+        <w:autoSpaceDN w:val="0"/>
+        <w:adjustRightInd w:val="0"/>
+        <w:spacing w:line="240" w:lineRule="auto"/>
+        <w:rPr>
+          <w:rFonts w:ascii="RotisSansSerif-Light" w:hAnsi="RotisSansSerif-Light" w:cs="RotisSansSerif-Light"/>
+          <w:sz w:val="20"/>
+          <w:szCs w:val="20"/>
+        </w:rPr>
+      </w:pPr>
+    </w:p>
+    <w:p>
+      <w:pPr>
+        <w:autoSpaceDE w:val="0"/>
+        <w:autoSpaceDN w:val="0"/>
+        <w:adjustRightInd w:val="0"/>
+        <w:spacing w:line="240" w:lineRule="auto"/>
+        <w:ind w:left="360"/>
+        <w:rPr>
+          <w:rFonts w:ascii="RotisSansSerif" w:hAnsi="RotisSansSerif" w:cs="RotisSansSerif"/>
+          <w:sz w:val="21"/>
+          <w:szCs w:val="21"/>
+        </w:rPr>
+      </w:pPr>
+      <w:r>
+        <w:rPr>
+          <w:rFonts w:ascii="RotisSansSerif" w:hAnsi="RotisSansSerif" w:cs="RotisSansSerif"/>
+          <w:sz w:val="28"/>
+          <w:szCs w:val="28"/>
+        </w:rPr>
+        <w:t>P</w:t>
+      </w:r>
+      <w:r>
+        <w:rPr>
+          <w:rFonts w:ascii="RotisSansSerif" w:hAnsi="RotisSansSerif" w:cs="RotisSansSerif"/>
+          <w:sz w:val="21"/>
+          <w:szCs w:val="21"/>
+        </w:rPr>
+        <w:t>ROBLEMAS MULTIPLICATIVOS CON NÚMEROS NATURALES</w:t>
+      </w:r>
+    </w:p>
+    <w:p>
+      <w:pPr>
+        <w:pStyle w:val="Prrafodelista"/>
+        <w:numPr>
+          <w:ilvl w:val="0"/>
+          <w:numId w:val="4"/>
+        </w:numPr>
+        <w:autoSpaceDE w:val="0"/>
+        <w:autoSpaceDN w:val="0"/>
+        <w:adjustRightInd w:val="0"/>
+        <w:spacing w:line="240" w:lineRule="auto"/>
+        <w:ind w:left="709"/>
+        <w:rPr>
+          <w:rFonts w:ascii="RotisSansSerif" w:hAnsi="RotisSansSerif" w:cs="RotisSansSerif"/>
+          <w:sz w:val="21"/>
+          <w:szCs w:val="21"/>
+        </w:rPr>
+      </w:pPr>
+      <w:r>
+        <w:rPr>
+          <w:rFonts w:ascii="RotisSansSerif-Light" w:hAnsi="RotisSansSerif-Light" w:cs="RotisSansSerif-Light"/>
+          <w:sz w:val="20"/>
+          <w:szCs w:val="20"/>
+        </w:rPr>
+        <w:t>Resolución de problemas de organizaciones rectangulares utilizando la multiplicación</w:t>
+      </w:r>
+      <w:r>
+        <w:rPr>
+          <w:rFonts w:ascii="RotisSansSerif-Light" w:hAnsi="RotisSansSerif-Light" w:cs="RotisSansSerif-Light"/>
+          <w:sz w:val="20"/>
+          <w:szCs w:val="20"/>
+        </w:rPr>
+        <w:t xml:space="preserve"> </w:t>
+      </w:r>
+      <w:r>
+        <w:rPr>
+          <w:rFonts w:ascii="RotisSansSerif-Light" w:hAnsi="RotisSansSerif-Light" w:cs="RotisSansSerif-Light"/>
+          <w:sz w:val="20"/>
+          <w:szCs w:val="20"/>
+        </w:rPr>
+        <w:t>y la división.</w:t>
+      </w:r>
+    </w:p>
+    <w:p>
+      <w:pPr>
+        <w:pStyle w:val="Prrafodelista"/>
+        <w:numPr>
+          <w:ilvl w:val="0"/>
+          <w:numId w:val="4"/>
+        </w:numPr>
+        <w:autoSpaceDE w:val="0"/>
+        <w:autoSpaceDN w:val="0"/>
+        <w:adjustRightInd w:val="0"/>
+        <w:spacing w:line="240" w:lineRule="auto"/>
+        <w:ind w:left="709"/>
+        <w:rPr>
+          <w:rFonts w:ascii="RotisSansSerif" w:hAnsi="RotisSansSerif" w:cs="RotisSansSerif"/>
+          <w:sz w:val="21"/>
+          <w:szCs w:val="21"/>
+        </w:rPr>
+      </w:pPr>
+      <w:r>
+        <w:rPr>
+          <w:rFonts w:ascii="RotisSansSerif-Light" w:hAnsi="RotisSansSerif-Light" w:cs="RotisSansSerif-Light"/>
+          <w:sz w:val="20"/>
+          <w:szCs w:val="20"/>
+        </w:rPr>
+        <w:t>Resolución de problemas que combinen las cuatro operaciones con números naturales.</w:t>
+      </w:r>
+    </w:p>
+    <w:p>
+      <w:pPr>
+        <w:pStyle w:val="Prrafodelista"/>
+        <w:numPr>
+          <w:ilvl w:val="0"/>
+          <w:numId w:val="4"/>
+        </w:numPr>
+        <w:autoSpaceDE w:val="0"/>
+        <w:autoSpaceDN w:val="0"/>
+        <w:adjustRightInd w:val="0"/>
+        <w:spacing w:line="240" w:lineRule="auto"/>
+        <w:ind w:left="709"/>
+        <w:rPr>
+          <w:rFonts w:ascii="RotisSansSerif" w:hAnsi="RotisSansSerif" w:cs="RotisSansSerif"/>
+          <w:sz w:val="21"/>
+          <w:szCs w:val="21"/>
+        </w:rPr>
+      </w:pPr>
+      <w:r>
+        <w:rPr>
+          <w:rFonts w:ascii="RotisSansSerif-Light" w:hAnsi="RotisSansSerif-Light" w:cs="RotisSansSerif-Light"/>
+          <w:sz w:val="20"/>
+          <w:szCs w:val="20"/>
+        </w:rPr>
+        <w:t>Resolución de problemas de combinatoria que se resuelvan con una multiplicación,</w:t>
+      </w:r>
+      <w:r>
+        <w:rPr>
+          <w:rFonts w:ascii="RotisSansSerif-Light" w:hAnsi="RotisSansSerif-Light" w:cs="RotisSansSerif-Light"/>
+          <w:sz w:val="20"/>
+          <w:szCs w:val="20"/>
+        </w:rPr>
+        <w:t xml:space="preserve"> </w:t>
+      </w:r>
+      <w:r>
+        <w:rPr>
+          <w:rFonts w:ascii="RotisSansSerif-Light" w:hAnsi="RotisSansSerif-Light" w:cs="RotisSansSerif-Light"/>
+          <w:sz w:val="20"/>
+          <w:szCs w:val="20"/>
+        </w:rPr>
+        <w:t>utilizando inicialmente procedimientos diversos y, posteriormente,</w:t>
+      </w:r>
+      <w:r>
+        <w:rPr>
+          <w:rFonts w:ascii="RotisSansSerif-Light" w:hAnsi="RotisSansSerif-Light" w:cs="RotisSansSerif-Light"/>
+          <w:sz w:val="20"/>
+          <w:szCs w:val="20"/>
+        </w:rPr>
+        <w:t xml:space="preserve"> </w:t>
+      </w:r>
+      <w:r>
+        <w:rPr>
+          <w:rFonts w:ascii="RotisSansSerif-Light" w:hAnsi="RotisSansSerif-Light" w:cs="RotisSansSerif-Light"/>
+          <w:sz w:val="20"/>
+          <w:szCs w:val="20"/>
+        </w:rPr>
+        <w:t>reconociendo la multiplicación.</w:t>
+      </w:r>
+    </w:p>
+    <w:p>
+      <w:pPr>
+        <w:autoSpaceDE w:val="0"/>
+        <w:autoSpaceDN w:val="0"/>
+        <w:adjustRightInd w:val="0"/>
+        <w:spacing w:line="240" w:lineRule="auto"/>
+        <w:rPr>
+          <w:rFonts w:ascii="RotisSansSerif" w:hAnsi="RotisSansSerif" w:cs="RotisSansSerif"/>
+          <w:sz w:val="21"/>
+          <w:szCs w:val="21"/>
+        </w:rPr>
+      </w:pPr>
+    </w:p>
+    <w:p>
+      <w:pPr>
+        <w:autoSpaceDE w:val="0"/>
+        <w:autoSpaceDN w:val="0"/>
+        <w:adjustRightInd w:val="0"/>
+        <w:spacing w:line="240" w:lineRule="auto"/>
+        <w:ind w:left="426"/>
+        <w:rPr>
+          <w:rFonts w:ascii="RotisSansSerif" w:hAnsi="RotisSansSerif" w:cs="RotisSansSerif"/>
+          <w:sz w:val="21"/>
+          <w:szCs w:val="21"/>
+        </w:rPr>
+      </w:pPr>
+      <w:r>
+        <w:rPr>
+          <w:rFonts w:ascii="RotisSansSerif" w:hAnsi="RotisSansSerif" w:cs="RotisSansSerif"/>
+          <w:sz w:val="28"/>
+          <w:szCs w:val="28"/>
+        </w:rPr>
+        <w:t>D</w:t>
+      </w:r>
+      <w:r>
+        <w:rPr>
+          <w:rFonts w:ascii="RotisSansSerif" w:hAnsi="RotisSansSerif" w:cs="RotisSansSerif"/>
+          <w:sz w:val="21"/>
+          <w:szCs w:val="21"/>
+        </w:rPr>
+        <w:t>IVISIÓN ENTERA</w:t>
+      </w:r>
+    </w:p>
+    <w:p>
+      <w:pPr>
+        <w:pStyle w:val="Prrafodelista"/>
+        <w:numPr>
+          <w:ilvl w:val="0"/>
+          <w:numId w:val="3"/>
+        </w:numPr>
+        <w:autoSpaceDE w:val="0"/>
+        <w:autoSpaceDN w:val="0"/>
+        <w:adjustRightInd w:val="0"/>
+        <w:spacing w:line="240" w:lineRule="auto"/>
+        <w:rPr>
+          <w:rFonts w:ascii="RotisSansSerif-Light" w:hAnsi="RotisSansSerif-Light" w:cs="RotisSansSerif-Light"/>
+          <w:sz w:val="20"/>
+          <w:szCs w:val="20"/>
+        </w:rPr>
+      </w:pPr>
+      <w:r>
+        <w:rPr>
+          <w:rFonts w:ascii="RotisSansSerif-Light" w:hAnsi="RotisSansSerif-Light" w:cs="RotisSansSerif-Light"/>
+          <w:sz w:val="20"/>
+          <w:szCs w:val="20"/>
+        </w:rPr>
+        <w:t>Resolución de problemas de división que involucren un análisis del resto.</w:t>
+      </w:r>
+    </w:p>
+    <w:p>
+      <w:pPr>
+        <w:pStyle w:val="Prrafodelista"/>
+        <w:numPr>
+          <w:ilvl w:val="0"/>
+          <w:numId w:val="3"/>
+        </w:numPr>
+        <w:autoSpaceDE w:val="0"/>
+        <w:autoSpaceDN w:val="0"/>
+        <w:adjustRightInd w:val="0"/>
+        <w:spacing w:line="240" w:lineRule="auto"/>
+        <w:rPr>
+          <w:rFonts w:ascii="RotisSansSerif-Light" w:hAnsi="RotisSansSerif-Light" w:cs="RotisSansSerif-Light"/>
+          <w:sz w:val="20"/>
+          <w:szCs w:val="20"/>
+        </w:rPr>
+      </w:pPr>
+      <w:r>
+        <w:rPr>
+          <w:rFonts w:ascii="RotisSansSerif-Light" w:hAnsi="RotisSansSerif-Light" w:cs="RotisSansSerif-Light"/>
+          <w:sz w:val="20"/>
+          <w:szCs w:val="20"/>
+        </w:rPr>
+        <w:t>Resolución de problemas de reparto (con incógnita tanto en la cantidad de partes como en el valor de cada parte) utilizando el algoritmo de la división o procedimientos de cálculo mental.</w:t>
+      </w:r>
+    </w:p>
+    <w:p>
+      <w:pPr>
+        <w:pStyle w:val="Prrafodelista"/>
+        <w:numPr>
+          <w:ilvl w:val="0"/>
+          <w:numId w:val="3"/>
+        </w:numPr>
+        <w:autoSpaceDE w:val="0"/>
+        <w:autoSpaceDN w:val="0"/>
+        <w:adjustRightInd w:val="0"/>
+        <w:spacing w:line="240" w:lineRule="auto"/>
+        <w:rPr>
+          <w:rFonts w:ascii="RotisSansSerif-Light" w:hAnsi="RotisSansSerif-Light" w:cs="RotisSansSerif-Light"/>
+          <w:sz w:val="20"/>
+          <w:szCs w:val="20"/>
+        </w:rPr>
+      </w:pPr>
+      <w:r>
+        <w:rPr>
+          <w:rFonts w:ascii="RotisSansSerif-Light" w:hAnsi="RotisSansSerif-Light" w:cs="RotisSansSerif-Light"/>
+          <w:sz w:val="20"/>
+          <w:szCs w:val="20"/>
+        </w:rPr>
+        <w:t>Uso de la calculadora para reconstruir el resto de una división.</w:t>
+      </w:r>
+    </w:p>
+    <w:p>
+      <w:pPr>
+        <w:pStyle w:val="Prrafodelista"/>
+        <w:numPr>
+          <w:ilvl w:val="0"/>
+          <w:numId w:val="3"/>
+        </w:numPr>
+        <w:autoSpaceDE w:val="0"/>
+        <w:autoSpaceDN w:val="0"/>
+        <w:adjustRightInd w:val="0"/>
+        <w:spacing w:line="240" w:lineRule="auto"/>
+        <w:rPr>
+          <w:rFonts w:ascii="RotisSansSerif-Light" w:hAnsi="RotisSansSerif-Light" w:cs="RotisSansSerif-Light"/>
+          <w:sz w:val="20"/>
+          <w:szCs w:val="20"/>
+        </w:rPr>
+      </w:pPr>
+      <w:r>
+        <w:rPr>
+          <w:rFonts w:ascii="RotisSansSerif-Light" w:hAnsi="RotisSansSerif-Light" w:cs="RotisSansSerif-Light"/>
+          <w:sz w:val="20"/>
+          <w:szCs w:val="20"/>
+        </w:rPr>
+        <w:t>Construcción del algoritmo de la división</w:t>
+      </w:r>
+      <w:r>
+        <w:rPr>
+          <w:rFonts w:ascii="RotisSansSerif-Light" w:hAnsi="RotisSansSerif-Light" w:cs="RotisSansSerif-Light"/>
+          <w:sz w:val="20"/>
+          <w:szCs w:val="20"/>
+        </w:rPr>
+        <w:t xml:space="preserve"> </w:t>
+      </w:r>
+      <w:r>
+        <w:rPr>
+          <w:rFonts w:ascii="RotisSansSerif-Light" w:hAnsi="RotisSansSerif-Light" w:cs="RotisSansSerif-Light"/>
+          <w:sz w:val="20"/>
+          <w:szCs w:val="20"/>
+        </w:rPr>
+        <w:t>a partir de los algoritmos diversos</w:t>
+      </w:r>
+      <w:r>
+        <w:rPr>
+          <w:rFonts w:ascii="RotisSansSerif-Light" w:hAnsi="RotisSansSerif-Light" w:cs="RotisSansSerif-Light"/>
+          <w:sz w:val="20"/>
+          <w:szCs w:val="20"/>
+        </w:rPr>
+        <w:t xml:space="preserve"> </w:t>
+      </w:r>
+      <w:r>
+        <w:rPr>
+          <w:rFonts w:ascii="RotisSansSerif-Light" w:hAnsi="RotisSansSerif-Light" w:cs="RotisSansSerif-Light"/>
+          <w:sz w:val="20"/>
+          <w:szCs w:val="20"/>
+        </w:rPr>
+        <w:t xml:space="preserve">utilizados en tercer </w:t>
+      </w:r>
+      <w:r>
+        <w:rPr>
+          <w:rFonts w:ascii="RotisSansSerif-Light" w:hAnsi="RotisSansSerif-Light" w:cs="RotisSansSerif-Light"/>
+          <w:sz w:val="20"/>
+          <w:szCs w:val="20"/>
+        </w:rPr>
+        <w:t>g</w:t>
+      </w:r>
+      <w:r>
+        <w:rPr>
+          <w:rFonts w:ascii="RotisSansSerif-Light" w:hAnsi="RotisSansSerif-Light" w:cs="RotisSansSerif-Light"/>
+          <w:sz w:val="20"/>
+          <w:szCs w:val="20"/>
+        </w:rPr>
+        <w:t>rado.</w:t>
+      </w:r>
+    </w:p>
+    <w:p>
+      <w:pPr>
+        <w:pStyle w:val="Prrafodelista"/>
+        <w:numPr>
+          <w:ilvl w:val="0"/>
+          <w:numId w:val="3"/>
+        </w:numPr>
+        <w:autoSpaceDE w:val="0"/>
+        <w:autoSpaceDN w:val="0"/>
+        <w:adjustRightInd w:val="0"/>
+        <w:spacing w:line="240" w:lineRule="auto"/>
+        <w:rPr>
+          <w:rFonts w:ascii="RotisSansSerif-Light" w:hAnsi="RotisSansSerif-Light" w:cs="RotisSansSerif-Light"/>
+          <w:sz w:val="20"/>
+          <w:szCs w:val="20"/>
+        </w:rPr>
+      </w:pPr>
+      <w:r>
+        <w:rPr>
+          <w:rFonts w:ascii="RotisSansSerif-Light" w:hAnsi="RotisSansSerif-Light" w:cs="RotisSansSerif-Light"/>
+          <w:sz w:val="20"/>
+          <w:szCs w:val="20"/>
+        </w:rPr>
+        <w:t>Resolución de problemas que impliquen el uso de múltiplos y divisores de</w:t>
+      </w:r>
+      <w:r>
+        <w:rPr>
+          <w:rFonts w:ascii="RotisSansSerif-Light" w:hAnsi="RotisSansSerif-Light" w:cs="RotisSansSerif-Light"/>
+          <w:sz w:val="20"/>
+          <w:szCs w:val="20"/>
+        </w:rPr>
+        <w:t xml:space="preserve"> </w:t>
+      </w:r>
+      <w:r>
+        <w:rPr>
+          <w:rFonts w:ascii="RotisSansSerif-Light" w:hAnsi="RotisSansSerif-Light" w:cs="RotisSansSerif-Light"/>
+          <w:sz w:val="20"/>
+          <w:szCs w:val="20"/>
+        </w:rPr>
+        <w:t>números naturales.</w:t>
+      </w:r>
+    </w:p>
+    <w:p>
+      <w:pPr>
+        <w:pStyle w:val="Prrafodelista"/>
+        <w:numPr>
+          <w:ilvl w:val="0"/>
+          <w:numId w:val="3"/>
+        </w:numPr>
+        <w:autoSpaceDE w:val="0"/>
+        <w:autoSpaceDN w:val="0"/>
+        <w:adjustRightInd w:val="0"/>
+        <w:spacing w:line="240" w:lineRule="auto"/>
+        <w:rPr>
+          <w:rFonts w:ascii="RotisSansSerif-Light" w:hAnsi="RotisSansSerif-Light" w:cs="RotisSansSerif-Light"/>
+          <w:sz w:val="20"/>
+          <w:szCs w:val="20"/>
+        </w:rPr>
+      </w:pPr>
+      <w:r>
+        <w:rPr>
+          <w:rFonts w:ascii="RotisSansSerif-Light" w:hAnsi="RotisSansSerif-Light" w:cs="RotisSansSerif-Light"/>
+          <w:sz w:val="20"/>
+          <w:szCs w:val="20"/>
+        </w:rPr>
+        <w:t>Definiciones de múltiplo y divisor de un número, de múltiplo común y de divisor</w:t>
+      </w:r>
+      <w:r>
+        <w:rPr>
+          <w:rFonts w:ascii="RotisSansSerif-Light" w:hAnsi="RotisSansSerif-Light" w:cs="RotisSansSerif-Light"/>
+          <w:sz w:val="20"/>
+          <w:szCs w:val="20"/>
+        </w:rPr>
+        <w:t xml:space="preserve"> </w:t>
+      </w:r>
+      <w:r>
+        <w:rPr>
+          <w:rFonts w:ascii="RotisSansSerif-Light" w:hAnsi="RotisSansSerif-Light" w:cs="RotisSansSerif-Light"/>
+          <w:sz w:val="20"/>
+          <w:szCs w:val="20"/>
+        </w:rPr>
+        <w:t>común.</w:t>
+      </w:r>
+    </w:p>
+    <w:p>
+      <w:pPr>
+        <w:pStyle w:val="Prrafodelista"/>
+        <w:numPr>
+          <w:ilvl w:val="0"/>
+          <w:numId w:val="3"/>
+        </w:numPr>
+        <w:autoSpaceDE w:val="0"/>
+        <w:autoSpaceDN w:val="0"/>
+        <w:adjustRightInd w:val="0"/>
+        <w:spacing w:line="240" w:lineRule="auto"/>
+        <w:rPr>
+          <w:rFonts w:ascii="RotisSansSerif-Light" w:hAnsi="RotisSansSerif-Light" w:cs="RotisSansSerif-Light"/>
+          <w:sz w:val="20"/>
+          <w:szCs w:val="20"/>
+        </w:rPr>
+      </w:pPr>
+      <w:r>
+        <w:rPr>
+          <w:rFonts w:ascii="RotisSansSerif-Light" w:hAnsi="RotisSansSerif-Light" w:cs="RotisSansSerif-Light"/>
+          <w:sz w:val="20"/>
+          <w:szCs w:val="20"/>
+        </w:rPr>
+        <w:t>Resolución de problemas que involucren la búsqueda de divisores comunes</w:t>
+      </w:r>
+      <w:r>
+        <w:rPr>
+          <w:rFonts w:ascii="RotisSansSerif-Light" w:hAnsi="RotisSansSerif-Light" w:cs="RotisSansSerif-Light"/>
+          <w:sz w:val="20"/>
+          <w:szCs w:val="20"/>
+        </w:rPr>
+        <w:t xml:space="preserve"> entre varios números</w:t>
+      </w:r>
+      <w:r>
+        <w:rPr>
+          <w:rFonts w:ascii="RotisSansSerif-Light" w:hAnsi="RotisSansSerif-Light" w:cs="RotisSansSerif-Light"/>
+          <w:sz w:val="20"/>
+          <w:szCs w:val="20"/>
+        </w:rPr>
+        <w:t xml:space="preserve"> o</w:t>
+      </w:r>
+      <w:r>
+        <w:rPr>
+          <w:rFonts w:ascii="RotisSansSerif-Light" w:hAnsi="RotisSansSerif-Light" w:cs="RotisSansSerif-Light"/>
+          <w:sz w:val="20"/>
+          <w:szCs w:val="20"/>
+        </w:rPr>
+        <w:t xml:space="preserve"> múltiplos comunes a varios números</w:t>
+      </w:r>
+    </w:p>
+    <w:p>
+      <w:pPr>
+        <w:autoSpaceDE w:val="0"/>
+        <w:autoSpaceDN w:val="0"/>
+        <w:adjustRightInd w:val="0"/>
+        <w:spacing w:line="240" w:lineRule="auto"/>
+        <w:rPr>
+          <w:rFonts w:ascii="RotisSansSerif-Light" w:hAnsi="RotisSansSerif-Light" w:cs="RotisSansSerif-Light"/>
+          <w:sz w:val="20"/>
+          <w:szCs w:val="20"/>
+        </w:rPr>
+      </w:pPr>
+    </w:p>
+    <w:p>
+      <w:pPr>
+        <w:ind w:left="426"/>
+        <w:rPr>
+          <w:rFonts w:ascii="RotisSansSerif" w:hAnsi="RotisSansSerif" w:cs="RotisSansSerif"/>
+          <w:sz w:val="21"/>
+          <w:szCs w:val="21"/>
+        </w:rPr>
+      </w:pPr>
+      <w:r>
+        <w:rPr>
+          <w:rFonts w:ascii="RotisSansSerif" w:hAnsi="RotisSansSerif" w:cs="RotisSansSerif"/>
+          <w:sz w:val="28"/>
+          <w:szCs w:val="28"/>
+        </w:rPr>
+        <w:t>C</w:t>
+      </w:r>
+      <w:r>
+        <w:rPr>
+          <w:rFonts w:ascii="RotisSansSerif" w:hAnsi="RotisSansSerif" w:cs="RotisSansSerif"/>
+          <w:sz w:val="21"/>
+          <w:szCs w:val="21"/>
+        </w:rPr>
+        <w:t>ÁLCULOS EXACTOS Y APROXIMADOS</w:t>
+      </w:r>
+      <w:r>
+        <w:rPr>
+          <w:rFonts w:ascii="RotisSansSerif" w:hAnsi="RotisSansSerif" w:cs="RotisSansSerif"/>
+          <w:sz w:val="28"/>
+          <w:szCs w:val="28"/>
+        </w:rPr>
+        <w:t>. A</w:t>
+      </w:r>
+      <w:r>
+        <w:rPr>
+          <w:rFonts w:ascii="RotisSansSerif" w:hAnsi="RotisSansSerif" w:cs="RotisSansSerif"/>
+          <w:sz w:val="21"/>
+          <w:szCs w:val="21"/>
+        </w:rPr>
+        <w:t>DICIÓN Y SUSTRACCIÓN</w:t>
+      </w:r>
+    </w:p>
+    <w:p>
+      <w:pPr>
+        <w:pStyle w:val="Prrafodelista"/>
+        <w:numPr>
+          <w:ilvl w:val="0"/>
+          <w:numId w:val="5"/>
+        </w:numPr>
+        <w:autoSpaceDE w:val="0"/>
+        <w:autoSpaceDN w:val="0"/>
+        <w:adjustRightInd w:val="0"/>
+        <w:spacing w:line="240" w:lineRule="auto"/>
+        <w:ind w:left="709"/>
+        <w:rPr>
+          <w:rFonts w:ascii="RotisSansSerif-Light" w:hAnsi="RotisSansSerif-Light" w:cs="RotisSansSerif-Light"/>
+        </w:rPr>
+      </w:pPr>
+      <w:r>
+        <w:rPr>
+          <w:rFonts w:ascii="RotisSansSerif-Light" w:hAnsi="RotisSansSerif-Light" w:cs="RotisSansSerif-Light"/>
+          <w:sz w:val="20"/>
+          <w:szCs w:val="20"/>
+        </w:rPr>
+        <w:t>Cálculos mentales de sumas y restas</w:t>
+      </w:r>
+      <w:r>
+        <w:rPr>
+          <w:rFonts w:ascii="RotisSansSerif-Light" w:hAnsi="RotisSansSerif-Light" w:cs="RotisSansSerif-Light"/>
+          <w:sz w:val="20"/>
+          <w:szCs w:val="20"/>
+        </w:rPr>
+        <w:t xml:space="preserve"> </w:t>
+      </w:r>
+      <w:r>
+        <w:rPr>
+          <w:rFonts w:ascii="RotisSansSerif-Light" w:hAnsi="RotisSansSerif-Light" w:cs="RotisSansSerif-Light"/>
+          <w:sz w:val="20"/>
+          <w:szCs w:val="20"/>
+        </w:rPr>
+        <w:t>a partir del análisis de la escritura</w:t>
+      </w:r>
+      <w:r>
+        <w:rPr>
+          <w:rFonts w:ascii="RotisSansSerif-Light" w:hAnsi="RotisSansSerif-Light" w:cs="RotisSansSerif-Light"/>
+          <w:sz w:val="20"/>
+          <w:szCs w:val="20"/>
+        </w:rPr>
+        <w:t xml:space="preserve"> </w:t>
+      </w:r>
+      <w:r>
+        <w:rPr>
+          <w:rFonts w:ascii="RotisSansSerif-Light" w:hAnsi="RotisSansSerif-Light" w:cs="RotisSansSerif-Light"/>
+          <w:sz w:val="20"/>
+          <w:szCs w:val="20"/>
+        </w:rPr>
+        <w:t>decimal de los números.</w:t>
+      </w:r>
+    </w:p>
+    <w:p>
+      <w:pPr>
+        <w:pStyle w:val="Prrafodelista"/>
+        <w:numPr>
+          <w:ilvl w:val="0"/>
+          <w:numId w:val="5"/>
+        </w:numPr>
+        <w:autoSpaceDE w:val="0"/>
+        <w:autoSpaceDN w:val="0"/>
+        <w:adjustRightInd w:val="0"/>
+        <w:spacing w:line="240" w:lineRule="auto"/>
+        <w:ind w:left="709"/>
+        <w:rPr>
+          <w:rFonts w:ascii="RotisSansSerif-Light" w:hAnsi="RotisSansSerif-Light" w:cs="RotisSansSerif-Light"/>
+        </w:rPr>
+      </w:pPr>
+      <w:r>
+        <w:rPr>
+          <w:rFonts w:ascii="RotisSansSerif-Light" w:hAnsi="RotisSansSerif-Light" w:cs="RotisSansSerif-Light"/>
+          <w:sz w:val="20"/>
+          <w:szCs w:val="20"/>
+        </w:rPr>
+        <w:t>Cálculo mental de multiplicaciones y divisiones apoyándose en propiedades de</w:t>
+      </w:r>
+      <w:r>
+        <w:rPr>
+          <w:rFonts w:ascii="RotisSansSerif-Light" w:hAnsi="RotisSansSerif-Light" w:cs="RotisSansSerif-Light"/>
+          <w:sz w:val="20"/>
+          <w:szCs w:val="20"/>
+        </w:rPr>
+        <w:t xml:space="preserve"> </w:t>
+      </w:r>
+      <w:r>
+        <w:rPr>
+          <w:rFonts w:ascii="RotisSansSerif-Light" w:hAnsi="RotisSansSerif-Light" w:cs="RotisSansSerif-Light"/>
+          <w:sz w:val="20"/>
+          <w:szCs w:val="20"/>
+        </w:rPr>
+        <w:t>las operaciones.</w:t>
+      </w:r>
+    </w:p>
+    <w:p>
+      <w:pPr>
+        <w:pStyle w:val="Prrafodelista"/>
+        <w:numPr>
+          <w:ilvl w:val="0"/>
+          <w:numId w:val="5"/>
+        </w:numPr>
+        <w:autoSpaceDE w:val="0"/>
+        <w:autoSpaceDN w:val="0"/>
+        <w:adjustRightInd w:val="0"/>
+        <w:spacing w:line="240" w:lineRule="auto"/>
+        <w:ind w:left="709"/>
+        <w:rPr>
+          <w:rFonts w:ascii="RotisSansSerif-Light" w:hAnsi="RotisSansSerif-Light" w:cs="RotisSansSerif-Light"/>
+        </w:rPr>
+      </w:pPr>
+      <w:r>
+        <w:rPr>
+          <w:rFonts w:ascii="RotisSansSerif-Light" w:hAnsi="RotisSansSerif-Light" w:cs="RotisSansSerif-Light"/>
+          <w:sz w:val="20"/>
+          <w:szCs w:val="20"/>
+        </w:rPr>
+        <w:t>Estimación del resultado de multiplicaciones y divisiones y cálculo de número</w:t>
+      </w:r>
+      <w:r>
+        <w:rPr>
+          <w:rFonts w:ascii="RotisSansSerif-Light" w:hAnsi="RotisSansSerif-Light" w:cs="RotisSansSerif-Light"/>
+          <w:sz w:val="20"/>
+          <w:szCs w:val="20"/>
+        </w:rPr>
+        <w:t xml:space="preserve"> </w:t>
+      </w:r>
+      <w:r>
+        <w:rPr>
+          <w:rFonts w:ascii="RotisSansSerif-Light" w:hAnsi="RotisSansSerif-Light" w:cs="RotisSansSerif-Light"/>
+          <w:sz w:val="20"/>
+          <w:szCs w:val="20"/>
+        </w:rPr>
+        <w:t>de cifras de cociente.</w:t>
+      </w:r>
+    </w:p>
+    <w:p>
+      <w:pPr>
+        <w:pStyle w:val="Prrafodelista"/>
+        <w:numPr>
+          <w:ilvl w:val="0"/>
+          <w:numId w:val="5"/>
+        </w:numPr>
+        <w:autoSpaceDE w:val="0"/>
+        <w:autoSpaceDN w:val="0"/>
+        <w:adjustRightInd w:val="0"/>
+        <w:spacing w:line="240" w:lineRule="auto"/>
+        <w:ind w:left="709"/>
+        <w:rPr>
+          <w:rFonts w:ascii="RotisSansSerif-Light" w:hAnsi="RotisSansSerif-Light" w:cs="RotisSansSerif-Light"/>
+        </w:rPr>
+      </w:pPr>
+      <w:r>
+        <w:rPr>
+          <w:rFonts w:ascii="RotisSansSerif-Light" w:hAnsi="RotisSansSerif-Light" w:cs="RotisSansSerif-Light"/>
+          <w:sz w:val="20"/>
+          <w:szCs w:val="20"/>
+        </w:rPr>
+        <w:t>Utilización de la calculadora para resolver</w:t>
+      </w:r>
+      <w:r>
+        <w:rPr>
+          <w:rFonts w:ascii="RotisSansSerif-Light" w:hAnsi="RotisSansSerif-Light" w:cs="RotisSansSerif-Light"/>
+          <w:sz w:val="20"/>
+          <w:szCs w:val="20"/>
+        </w:rPr>
+        <w:t xml:space="preserve"> </w:t>
+      </w:r>
+      <w:r>
+        <w:rPr>
+          <w:rFonts w:ascii="RotisSansSerif-Light" w:hAnsi="RotisSansSerif-Light" w:cs="RotisSansSerif-Light"/>
+          <w:sz w:val="20"/>
+          <w:szCs w:val="20"/>
+        </w:rPr>
+        <w:t>situaciones problemáticas y para</w:t>
+      </w:r>
+      <w:r>
+        <w:rPr>
+          <w:rFonts w:ascii="RotisSansSerif-Light" w:hAnsi="RotisSansSerif-Light" w:cs="RotisSansSerif-Light"/>
+          <w:sz w:val="20"/>
+          <w:szCs w:val="20"/>
+        </w:rPr>
+        <w:t xml:space="preserve"> </w:t>
+      </w:r>
+      <w:r>
+        <w:rPr>
+          <w:rFonts w:ascii="RotisSansSerif-Light" w:hAnsi="RotisSansSerif-Light" w:cs="RotisSansSerif-Light"/>
+          <w:sz w:val="20"/>
+          <w:szCs w:val="20"/>
+        </w:rPr>
+        <w:t xml:space="preserve">controlar </w:t>
+      </w:r>
+      <w:r>
+        <w:rPr>
+          <w:rFonts w:ascii="RotisSansSerif-Light" w:hAnsi="RotisSansSerif-Light" w:cs="RotisSansSerif-Light"/>
+          <w:sz w:val="20"/>
+          <w:szCs w:val="20"/>
+        </w:rPr>
+        <w:t>c</w:t>
+      </w:r>
+      <w:r>
+        <w:rPr>
+          <w:rFonts w:ascii="RotisSansSerif-Light" w:hAnsi="RotisSansSerif-Light" w:cs="RotisSansSerif-Light"/>
+          <w:sz w:val="20"/>
+          <w:szCs w:val="20"/>
+        </w:rPr>
+        <w:t>álculos realizados por otros</w:t>
+      </w:r>
+      <w:r>
+        <w:rPr>
+          <w:rFonts w:ascii="RotisSansSerif-Light" w:hAnsi="RotisSansSerif-Light" w:cs="RotisSansSerif-Light"/>
+          <w:sz w:val="20"/>
+          <w:szCs w:val="20"/>
+        </w:rPr>
+        <w:t xml:space="preserve"> </w:t>
+      </w:r>
+      <w:r>
+        <w:rPr>
+          <w:rFonts w:ascii="RotisSansSerif-Light" w:hAnsi="RotisSansSerif-Light" w:cs="RotisSansSerif-Light"/>
+          <w:sz w:val="20"/>
+          <w:szCs w:val="20"/>
+        </w:rPr>
+        <w:t>procedimientos.</w:t>
+      </w:r>
+    </w:p>
+    <w:p>
+      <w:pPr>
+        <w:pStyle w:val="Prrafodelista"/>
+        <w:numPr>
+          <w:ilvl w:val="0"/>
+          <w:numId w:val="5"/>
+        </w:numPr>
+        <w:autoSpaceDE w:val="0"/>
+        <w:autoSpaceDN w:val="0"/>
+        <w:adjustRightInd w:val="0"/>
+        <w:spacing w:line="240" w:lineRule="auto"/>
+        <w:ind w:left="709"/>
+        <w:rPr>
+          <w:rFonts w:ascii="RotisSansSerif-Light" w:hAnsi="RotisSansSerif-Light" w:cs="RotisSansSerif-Light"/>
+        </w:rPr>
+      </w:pPr>
+      <w:r>
+        <w:rPr>
+          <w:rFonts w:ascii="RotisSansSerif-Light" w:hAnsi="RotisSansSerif-Light" w:cs="RotisSansSerif-Light"/>
+          <w:sz w:val="20"/>
+          <w:szCs w:val="20"/>
+        </w:rPr>
+        <w:t>Utilización de la calculadora para verificar relaciones anticipadas entre números</w:t>
+      </w:r>
+      <w:r>
+        <w:rPr>
+          <w:rFonts w:ascii="RotisSansSerif-Light" w:hAnsi="RotisSansSerif-Light" w:cs="RotisSansSerif-Light"/>
+          <w:sz w:val="20"/>
+          <w:szCs w:val="20"/>
+        </w:rPr>
+        <w:t xml:space="preserve"> </w:t>
+      </w:r>
+      <w:r>
+        <w:rPr>
+          <w:rFonts w:ascii="RotisSansSerif-Light" w:hAnsi="RotisSansSerif-Light" w:cs="RotisSansSerif-Light"/>
+          <w:sz w:val="20"/>
+          <w:szCs w:val="20"/>
+        </w:rPr>
+        <w:t>y operaciones.</w:t>
+      </w:r>
+    </w:p>
+    <w:p>
+      <w:pPr>
+        <w:pStyle w:val="Prrafodelista"/>
+        <w:numPr>
+          <w:ilvl w:val="0"/>
+          <w:numId w:val="5"/>
+        </w:numPr>
+        <w:autoSpaceDE w:val="0"/>
+        <w:autoSpaceDN w:val="0"/>
+        <w:adjustRightInd w:val="0"/>
+        <w:spacing w:line="240" w:lineRule="auto"/>
+        <w:ind w:left="709"/>
+        <w:rPr>
+          <w:rFonts w:ascii="RotisSansSerif-Light" w:hAnsi="RotisSansSerif-Light" w:cs="RotisSansSerif-Light"/>
+        </w:rPr>
+      </w:pPr>
+      <w:r>
+        <w:rPr>
+          <w:rFonts w:ascii="RotisSansSerif-Light" w:hAnsi="RotisSansSerif-Light" w:cs="RotisSansSerif-Light"/>
+          <w:sz w:val="20"/>
+          <w:szCs w:val="20"/>
+        </w:rPr>
+        <w:t>Selección y fundamentación de la</w:t>
+      </w:r>
+      <w:r>
+        <w:rPr>
+          <w:rFonts w:ascii="RotisSansSerif-Light" w:hAnsi="RotisSansSerif-Light" w:cs="RotisSansSerif-Light"/>
+          <w:sz w:val="20"/>
+          <w:szCs w:val="20"/>
+        </w:rPr>
+        <w:t xml:space="preserve"> </w:t>
+      </w:r>
+      <w:r>
+        <w:rPr>
+          <w:rFonts w:ascii="RotisSansSerif-Light" w:hAnsi="RotisSansSerif-Light" w:cs="RotisSansSerif-Light"/>
+          <w:sz w:val="20"/>
+          <w:szCs w:val="20"/>
+        </w:rPr>
+        <w:t>estrategia de cálculo más pertinente</w:t>
+      </w:r>
+      <w:r>
+        <w:rPr>
+          <w:rFonts w:ascii="RotisSansSerif-Light" w:hAnsi="RotisSansSerif-Light" w:cs="RotisSansSerif-Light"/>
+          <w:sz w:val="20"/>
+          <w:szCs w:val="20"/>
+        </w:rPr>
+        <w:t xml:space="preserve"> </w:t>
+      </w:r>
+      <w:r>
+        <w:rPr>
+          <w:rFonts w:ascii="RotisSansSerif-Light" w:hAnsi="RotisSansSerif-Light" w:cs="RotisSansSerif-Light"/>
+          <w:sz w:val="20"/>
+          <w:szCs w:val="20"/>
+        </w:rPr>
+        <w:t xml:space="preserve">en relación con </w:t>
+      </w:r>
+      <w:r>
+        <w:rPr>
+          <w:rFonts w:ascii="RotisSansSerif-Light" w:hAnsi="RotisSansSerif-Light" w:cs="RotisSansSerif-Light"/>
+          <w:sz w:val="20"/>
+          <w:szCs w:val="20"/>
+        </w:rPr>
+        <w:t>los números</w:t>
+      </w:r>
+      <w:r>
+        <w:rPr>
+          <w:rFonts w:ascii="RotisSansSerif-Light" w:hAnsi="RotisSansSerif-Light" w:cs="RotisSansSerif-Light"/>
+          <w:sz w:val="20"/>
+          <w:szCs w:val="20"/>
+        </w:rPr>
+        <w:t xml:space="preserve"> y las</w:t>
+      </w:r>
+      <w:r>
+        <w:rPr>
+          <w:rFonts w:ascii="RotisSansSerif-Light" w:hAnsi="RotisSansSerif-Light" w:cs="RotisSansSerif-Light"/>
+          <w:sz w:val="20"/>
+          <w:szCs w:val="20"/>
+        </w:rPr>
+        <w:t xml:space="preserve"> </w:t>
+      </w:r>
+      <w:r>
+        <w:rPr>
+          <w:rFonts w:ascii="RotisSansSerif-Light" w:hAnsi="RotisSansSerif-Light" w:cs="RotisSansSerif-Light"/>
+          <w:sz w:val="20"/>
+          <w:szCs w:val="20"/>
+        </w:rPr>
+        <w:t>operaciones</w:t>
+      </w:r>
+    </w:p>
+    <w:p>
+      <w:pPr>
+        <w:autoSpaceDE w:val="0"/>
+        <w:autoSpaceDN w:val="0"/>
+        <w:adjustRightInd w:val="0"/>
+        <w:spacing w:line="240" w:lineRule="auto"/>
+        <w:rPr>
+          <w:rFonts w:ascii="RotisSansSerif-Light" w:hAnsi="RotisSansSerif-Light" w:cs="RotisSansSerif-Light"/>
+        </w:rPr>
+      </w:pPr>
+    </w:p>
+    <w:p>
+      <w:pPr>
+        <w:autoSpaceDE w:val="0"/>
+        <w:autoSpaceDN w:val="0"/>
+        <w:adjustRightInd w:val="0"/>
+        <w:spacing w:line="240" w:lineRule="auto"/>
+        <w:ind w:left="426"/>
+        <w:rPr>
+          <w:rFonts w:ascii="RotisSansSerif" w:hAnsi="RotisSansSerif" w:cs="RotisSansSerif"/>
+          <w:sz w:val="21"/>
+          <w:szCs w:val="21"/>
+        </w:rPr>
+      </w:pPr>
+      <w:r>
+        <w:rPr>
+          <w:rFonts w:ascii="RotisSansSerif" w:hAnsi="RotisSansSerif" w:cs="RotisSansSerif"/>
+          <w:sz w:val="28"/>
+          <w:szCs w:val="28"/>
+        </w:rPr>
+        <w:t>N</w:t>
+      </w:r>
+      <w:r>
+        <w:rPr>
+          <w:rFonts w:ascii="RotisSansSerif" w:hAnsi="RotisSansSerif" w:cs="RotisSansSerif"/>
+          <w:sz w:val="21"/>
+          <w:szCs w:val="21"/>
+        </w:rPr>
+        <w:t>ÚMEROS RACIONALES. FRACCIONES</w:t>
+      </w:r>
+    </w:p>
+    <w:p>
+      <w:pPr>
+        <w:pStyle w:val="Prrafodelista"/>
+        <w:numPr>
+          <w:ilvl w:val="0"/>
+          <w:numId w:val="6"/>
+        </w:numPr>
+        <w:autoSpaceDE w:val="0"/>
+        <w:autoSpaceDN w:val="0"/>
+        <w:adjustRightInd w:val="0"/>
+        <w:spacing w:line="240" w:lineRule="auto"/>
+        <w:rPr>
+          <w:rFonts w:ascii="RotisSansSerif-Light" w:hAnsi="RotisSansSerif-Light" w:cs="RotisSansSerif-Light"/>
+          <w:sz w:val="20"/>
+          <w:szCs w:val="20"/>
+        </w:rPr>
+      </w:pPr>
+      <w:r>
+        <w:rPr>
+          <w:rFonts w:ascii="RotisSansSerif-Light" w:hAnsi="RotisSansSerif-Light" w:cs="RotisSansSerif-Light"/>
+          <w:sz w:val="20"/>
+          <w:szCs w:val="20"/>
+        </w:rPr>
+        <w:t>Situaciones de reparto en partes iguales</w:t>
+      </w:r>
+      <w:r>
+        <w:rPr>
+          <w:rFonts w:ascii="RotisSansSerif-Light" w:hAnsi="RotisSansSerif-Light" w:cs="RotisSansSerif-Light"/>
+          <w:sz w:val="20"/>
+          <w:szCs w:val="20"/>
+        </w:rPr>
+        <w:t xml:space="preserve"> </w:t>
+      </w:r>
+      <w:r>
+        <w:rPr>
+          <w:rFonts w:ascii="RotisSansSerif-Light" w:hAnsi="RotisSansSerif-Light" w:cs="RotisSansSerif-Light"/>
+          <w:sz w:val="20"/>
+          <w:szCs w:val="20"/>
+        </w:rPr>
+        <w:t>en las que tiene sentido repartir el</w:t>
+      </w:r>
+      <w:r>
+        <w:rPr>
+          <w:rFonts w:ascii="RotisSansSerif-Light" w:hAnsi="RotisSansSerif-Light" w:cs="RotisSansSerif-Light"/>
+          <w:sz w:val="20"/>
+          <w:szCs w:val="20"/>
+        </w:rPr>
+        <w:t xml:space="preserve"> </w:t>
+      </w:r>
+      <w:r>
+        <w:rPr>
+          <w:rFonts w:ascii="RotisSansSerif-Light" w:hAnsi="RotisSansSerif-Light" w:cs="RotisSansSerif-Light"/>
+          <w:sz w:val="20"/>
+          <w:szCs w:val="20"/>
+        </w:rPr>
+        <w:t>resto entero.</w:t>
+      </w:r>
+    </w:p>
+    <w:p>
+      <w:pPr>
+        <w:pStyle w:val="Prrafodelista"/>
+        <w:numPr>
+          <w:ilvl w:val="0"/>
+          <w:numId w:val="6"/>
+        </w:numPr>
+        <w:autoSpaceDE w:val="0"/>
+        <w:autoSpaceDN w:val="0"/>
+        <w:adjustRightInd w:val="0"/>
+        <w:spacing w:line="240" w:lineRule="auto"/>
+        <w:rPr>
+          <w:rFonts w:ascii="RotisSansSerif-Light" w:hAnsi="RotisSansSerif-Light" w:cs="RotisSansSerif-Light"/>
+          <w:sz w:val="20"/>
+          <w:szCs w:val="20"/>
+        </w:rPr>
+      </w:pPr>
+      <w:r>
+        <w:rPr>
+          <w:rFonts w:ascii="RotisSansSerif-Light" w:hAnsi="RotisSansSerif-Light" w:cs="RotisSansSerif-Light"/>
+          <w:sz w:val="20"/>
+          <w:szCs w:val="20"/>
+        </w:rPr>
+        <w:lastRenderedPageBreak/>
+        <w:t>Situaciones de medición en las que la</w:t>
+      </w:r>
+      <w:r>
+        <w:rPr>
+          <w:rFonts w:ascii="RotisSansSerif-Light" w:hAnsi="RotisSansSerif-Light" w:cs="RotisSansSerif-Light"/>
+          <w:sz w:val="20"/>
+          <w:szCs w:val="20"/>
+        </w:rPr>
+        <w:t xml:space="preserve"> </w:t>
+      </w:r>
+      <w:r>
+        <w:rPr>
+          <w:rFonts w:ascii="RotisSansSerif-Light" w:hAnsi="RotisSansSerif-Light" w:cs="RotisSansSerif-Light"/>
+          <w:sz w:val="20"/>
+          <w:szCs w:val="20"/>
+        </w:rPr>
+        <w:t>unidad no entra una cantidad entera de</w:t>
+      </w:r>
+      <w:r>
+        <w:rPr>
+          <w:rFonts w:ascii="RotisSansSerif-Light" w:hAnsi="RotisSansSerif-Light" w:cs="RotisSansSerif-Light"/>
+          <w:sz w:val="20"/>
+          <w:szCs w:val="20"/>
+        </w:rPr>
+        <w:t xml:space="preserve"> </w:t>
+      </w:r>
+      <w:r>
+        <w:rPr>
+          <w:rFonts w:ascii="RotisSansSerif-Light" w:hAnsi="RotisSansSerif-Light" w:cs="RotisSansSerif-Light"/>
+          <w:sz w:val="20"/>
+          <w:szCs w:val="20"/>
+        </w:rPr>
+        <w:t>veces en el objeto a medir, para generar</w:t>
+      </w:r>
+      <w:r>
+        <w:rPr>
+          <w:rFonts w:ascii="RotisSansSerif-Light" w:hAnsi="RotisSansSerif-Light" w:cs="RotisSansSerif-Light"/>
+          <w:sz w:val="20"/>
+          <w:szCs w:val="20"/>
+        </w:rPr>
+        <w:t xml:space="preserve"> </w:t>
+      </w:r>
+      <w:r>
+        <w:rPr>
+          <w:rFonts w:ascii="RotisSansSerif-Light" w:hAnsi="RotisSansSerif-Light" w:cs="RotisSansSerif-Light"/>
+          <w:sz w:val="20"/>
+          <w:szCs w:val="20"/>
+        </w:rPr>
+        <w:t>la necesidad de fraccionar la unidad</w:t>
+      </w:r>
+    </w:p>
+    <w:p>
+      <w:pPr>
+        <w:pStyle w:val="Prrafodelista"/>
+        <w:numPr>
+          <w:ilvl w:val="0"/>
+          <w:numId w:val="6"/>
+        </w:numPr>
+        <w:autoSpaceDE w:val="0"/>
+        <w:autoSpaceDN w:val="0"/>
+        <w:adjustRightInd w:val="0"/>
+        <w:spacing w:line="240" w:lineRule="auto"/>
+        <w:rPr>
+          <w:rFonts w:ascii="RotisSansSerif-Light" w:hAnsi="RotisSansSerif-Light" w:cs="RotisSansSerif-Light"/>
+          <w:sz w:val="20"/>
+          <w:szCs w:val="20"/>
+        </w:rPr>
+      </w:pPr>
+      <w:r>
+        <w:rPr>
+          <w:rFonts w:ascii="RotisSansSerif-Light" w:hAnsi="RotisSansSerif-Light" w:cs="RotisSansSerif-Light"/>
+          <w:sz w:val="20"/>
+          <w:szCs w:val="20"/>
+        </w:rPr>
+        <w:t>A partir de las situaciones de reparto y</w:t>
+      </w:r>
+      <w:r>
+        <w:rPr>
+          <w:rFonts w:ascii="RotisSansSerif-Light" w:hAnsi="RotisSansSerif-Light" w:cs="RotisSansSerif-Light"/>
+          <w:sz w:val="20"/>
+          <w:szCs w:val="20"/>
+        </w:rPr>
+        <w:t xml:space="preserve"> </w:t>
+      </w:r>
+      <w:r>
+        <w:rPr>
+          <w:rFonts w:ascii="RotisSansSerif-Light" w:hAnsi="RotisSansSerif-Light" w:cs="RotisSansSerif-Light"/>
+          <w:sz w:val="20"/>
+          <w:szCs w:val="20"/>
+        </w:rPr>
+        <w:t>de medición, definición de las cantidades</w:t>
+      </w:r>
+      <w:r>
+        <w:rPr>
+          <w:rFonts w:ascii="RotisSansSerif-Light" w:hAnsi="RotisSansSerif-Light" w:cs="RotisSansSerif-Light"/>
+          <w:sz w:val="20"/>
+          <w:szCs w:val="20"/>
+        </w:rPr>
+        <w:t xml:space="preserve"> </w:t>
+      </w:r>
+      <w:r>
+        <w:rPr>
+          <w:rFonts w:ascii="RotisSansSerif-Light" w:hAnsi="RotisSansSerif-Light" w:cs="RotisSansSerif-Light"/>
+          <w:sz w:val="20"/>
+          <w:szCs w:val="20"/>
+        </w:rPr>
+        <w:t xml:space="preserve">1/2, 1/3, </w:t>
+      </w:r>
+      <w:r>
+        <w:rPr>
+          <w:rFonts w:ascii="RotisSansSerif-Light" w:hAnsi="RotisSansSerif-Light" w:cs="RotisSansSerif-Light"/>
+          <w:sz w:val="20"/>
+          <w:szCs w:val="20"/>
+        </w:rPr>
+        <w:t>1</w:t>
+      </w:r>
+      <w:r>
+        <w:rPr>
+          <w:rFonts w:ascii="RotisSansSerif-Light" w:hAnsi="RotisSansSerif-Light" w:cs="RotisSansSerif-Light"/>
+          <w:sz w:val="20"/>
+          <w:szCs w:val="20"/>
+        </w:rPr>
+        <w:t>/4, 1/5</w:t>
+      </w:r>
+      <w:r>
+        <w:rPr>
+          <w:rFonts w:ascii="RotisSansSerif-Light" w:hAnsi="RotisSansSerif-Light" w:cs="RotisSansSerif-Light"/>
+          <w:sz w:val="20"/>
+          <w:szCs w:val="20"/>
+        </w:rPr>
+        <w:t>, etc., como la</w:t>
+      </w:r>
+      <w:r>
+        <w:rPr>
+          <w:rFonts w:ascii="RotisSansSerif-Light" w:hAnsi="RotisSansSerif-Light" w:cs="RotisSansSerif-Light"/>
+          <w:sz w:val="20"/>
+          <w:szCs w:val="20"/>
+        </w:rPr>
+        <w:t xml:space="preserve"> </w:t>
+      </w:r>
+      <w:r>
+        <w:rPr>
+          <w:rFonts w:ascii="RotisSansSerif-Light" w:hAnsi="RotisSansSerif-Light" w:cs="RotisSansSerif-Light"/>
+          <w:sz w:val="20"/>
+          <w:szCs w:val="20"/>
+        </w:rPr>
+        <w:t>parte tal que 2, 3, 4, 5, etc., partes iguales</w:t>
+      </w:r>
+      <w:r>
+        <w:rPr>
+          <w:rFonts w:ascii="RotisSansSerif-Light" w:hAnsi="RotisSansSerif-Light" w:cs="RotisSansSerif-Light"/>
+          <w:sz w:val="20"/>
+          <w:szCs w:val="20"/>
+        </w:rPr>
+        <w:t xml:space="preserve"> </w:t>
+      </w:r>
+      <w:r>
+        <w:rPr>
+          <w:rFonts w:ascii="RotisSansSerif-Light" w:hAnsi="RotisSansSerif-Light" w:cs="RotisSansSerif-Light"/>
+          <w:sz w:val="20"/>
+          <w:szCs w:val="20"/>
+        </w:rPr>
+        <w:t>a ésa equivalen a la unidad. A partir</w:t>
+      </w:r>
+      <w:r>
+        <w:rPr>
+          <w:rFonts w:ascii="RotisSansSerif-Light" w:hAnsi="RotisSansSerif-Light" w:cs="RotisSansSerif-Light"/>
+          <w:sz w:val="20"/>
+          <w:szCs w:val="20"/>
+        </w:rPr>
+        <w:t xml:space="preserve"> </w:t>
+      </w:r>
+      <w:r>
+        <w:rPr>
+          <w:rFonts w:ascii="RotisSansSerif-Light" w:hAnsi="RotisSansSerif-Light" w:cs="RotisSansSerif-Light"/>
+          <w:sz w:val="20"/>
+          <w:szCs w:val="20"/>
+        </w:rPr>
+        <w:t>de situaciones de reparto y de medición,</w:t>
+      </w:r>
+      <w:r>
+        <w:rPr>
+          <w:rFonts w:ascii="RotisSansSerif-Light" w:hAnsi="RotisSansSerif-Light" w:cs="RotisSansSerif-Light"/>
+          <w:sz w:val="20"/>
+          <w:szCs w:val="20"/>
+        </w:rPr>
+        <w:t xml:space="preserve"> </w:t>
+      </w:r>
+      <w:r>
+        <w:rPr>
+          <w:rFonts w:ascii="RotisSansSerif-Light" w:hAnsi="RotisSansSerif-Light" w:cs="RotisSansSerif-Light"/>
+          <w:sz w:val="20"/>
+          <w:szCs w:val="20"/>
+        </w:rPr>
+        <w:t>definición de la fracción m/n como la</w:t>
+      </w:r>
+      <w:r>
+        <w:rPr>
+          <w:rFonts w:ascii="RotisSansSerif-Light" w:hAnsi="RotisSansSerif-Light" w:cs="RotisSansSerif-Light"/>
+          <w:sz w:val="20"/>
+          <w:szCs w:val="20"/>
+        </w:rPr>
+        <w:t xml:space="preserve"> </w:t>
+      </w:r>
+      <w:r>
+        <w:rPr>
+          <w:rFonts w:ascii="RotisSansSerif-Light" w:hAnsi="RotisSansSerif-Light" w:cs="RotisSansSerif-Light"/>
+          <w:sz w:val="20"/>
+          <w:szCs w:val="20"/>
+        </w:rPr>
+        <w:t>parte que contiene m veces 1/n.</w:t>
+      </w:r>
+    </w:p>
+    <w:p>
+      <w:pPr>
+        <w:pStyle w:val="Prrafodelista"/>
+        <w:numPr>
+          <w:ilvl w:val="0"/>
+          <w:numId w:val="6"/>
+        </w:numPr>
+        <w:autoSpaceDE w:val="0"/>
+        <w:autoSpaceDN w:val="0"/>
+        <w:adjustRightInd w:val="0"/>
+        <w:spacing w:line="240" w:lineRule="auto"/>
+        <w:rPr>
+          <w:rFonts w:ascii="RotisSansSerif-Light" w:hAnsi="RotisSansSerif-Light" w:cs="RotisSansSerif-Light"/>
+          <w:sz w:val="20"/>
+          <w:szCs w:val="20"/>
+        </w:rPr>
+      </w:pPr>
+      <w:r>
+        <w:rPr>
+          <w:rFonts w:ascii="RotisSansSerif-Light" w:hAnsi="RotisSansSerif-Light" w:cs="RotisSansSerif-Light"/>
+          <w:sz w:val="20"/>
+          <w:szCs w:val="20"/>
+        </w:rPr>
+        <w:t>A partir de la producción de soluciones</w:t>
+      </w:r>
+      <w:r>
+        <w:rPr>
+          <w:rFonts w:ascii="RotisSansSerif-Light" w:hAnsi="RotisSansSerif-Light" w:cs="RotisSansSerif-Light"/>
+          <w:sz w:val="20"/>
+          <w:szCs w:val="20"/>
+        </w:rPr>
+        <w:t xml:space="preserve"> </w:t>
+      </w:r>
+      <w:r>
+        <w:rPr>
+          <w:rFonts w:ascii="RotisSansSerif-Light" w:hAnsi="RotisSansSerif-Light" w:cs="RotisSansSerif-Light"/>
+          <w:sz w:val="20"/>
+          <w:szCs w:val="20"/>
+        </w:rPr>
+        <w:t>en problemas de reparto, discusión de la</w:t>
+      </w:r>
+      <w:r>
+        <w:rPr>
+          <w:rFonts w:ascii="RotisSansSerif-Light" w:hAnsi="RotisSansSerif-Light" w:cs="RotisSansSerif-Light"/>
+          <w:sz w:val="20"/>
+          <w:szCs w:val="20"/>
+        </w:rPr>
+        <w:t xml:space="preserve"> </w:t>
+      </w:r>
+      <w:r>
+        <w:rPr>
+          <w:rFonts w:ascii="RotisSansSerif-Light" w:hAnsi="RotisSansSerif-Light" w:cs="RotisSansSerif-Light"/>
+          <w:sz w:val="20"/>
+          <w:szCs w:val="20"/>
+        </w:rPr>
+        <w:t>equivalencia o no de ciertos repartos.</w:t>
+      </w:r>
+    </w:p>
+    <w:p>
+      <w:pPr>
+        <w:autoSpaceDE w:val="0"/>
+        <w:autoSpaceDN w:val="0"/>
+        <w:adjustRightInd w:val="0"/>
+        <w:spacing w:line="240" w:lineRule="auto"/>
+        <w:rPr>
+          <w:rFonts w:ascii="RotisSansSerif-Light" w:hAnsi="RotisSansSerif-Light" w:cs="RotisSansSerif-Light"/>
+          <w:sz w:val="20"/>
+          <w:szCs w:val="20"/>
+        </w:rPr>
+      </w:pPr>
+    </w:p>
+    <w:p>
+      <w:pPr>
+        <w:autoSpaceDE w:val="0"/>
+        <w:autoSpaceDN w:val="0"/>
+        <w:adjustRightInd w:val="0"/>
+        <w:spacing w:line="240" w:lineRule="auto"/>
+        <w:ind w:left="426"/>
+        <w:rPr>
+          <w:rFonts w:ascii="RotisSansSerif" w:hAnsi="RotisSansSerif" w:cs="RotisSansSerif"/>
+          <w:sz w:val="21"/>
+          <w:szCs w:val="21"/>
+        </w:rPr>
+      </w:pPr>
+      <w:r>
+        <w:rPr>
+          <w:rFonts w:ascii="RotisSansSerif" w:hAnsi="RotisSansSerif" w:cs="RotisSansSerif"/>
+          <w:sz w:val="28"/>
+          <w:szCs w:val="28"/>
+        </w:rPr>
+        <w:t>S</w:t>
+      </w:r>
+      <w:r>
+        <w:rPr>
+          <w:rFonts w:ascii="RotisSansSerif" w:hAnsi="RotisSansSerif" w:cs="RotisSansSerif"/>
+          <w:sz w:val="21"/>
+          <w:szCs w:val="21"/>
+        </w:rPr>
+        <w:t>ITUACIONES DE MEDICIÓN</w:t>
+      </w:r>
+    </w:p>
+    <w:p>
+      <w:pPr>
+        <w:pStyle w:val="Prrafodelista"/>
+        <w:numPr>
+          <w:ilvl w:val="0"/>
+          <w:numId w:val="7"/>
+        </w:numPr>
+        <w:autoSpaceDE w:val="0"/>
+        <w:autoSpaceDN w:val="0"/>
+        <w:adjustRightInd w:val="0"/>
+        <w:spacing w:line="240" w:lineRule="auto"/>
+        <w:rPr>
+          <w:rFonts w:ascii="RotisSansSerif-Light" w:hAnsi="RotisSansSerif-Light" w:cs="RotisSansSerif-Light"/>
+          <w:sz w:val="20"/>
+          <w:szCs w:val="20"/>
+        </w:rPr>
+      </w:pPr>
+      <w:r>
+        <w:rPr>
+          <w:rFonts w:ascii="RotisSansSerif-Light" w:hAnsi="RotisSansSerif-Light" w:cs="RotisSansSerif-Light"/>
+          <w:sz w:val="20"/>
+          <w:szCs w:val="20"/>
+        </w:rPr>
+        <w:t>Determinación de diferentes medidas</w:t>
+      </w:r>
+      <w:r>
+        <w:rPr>
+          <w:rFonts w:ascii="RotisSansSerif-Light" w:hAnsi="RotisSansSerif-Light" w:cs="RotisSansSerif-Light"/>
+          <w:sz w:val="20"/>
+          <w:szCs w:val="20"/>
+        </w:rPr>
+        <w:t xml:space="preserve"> </w:t>
+      </w:r>
+      <w:r>
+        <w:rPr>
+          <w:rFonts w:ascii="RotisSansSerif-Light" w:hAnsi="RotisSansSerif-Light" w:cs="RotisSansSerif-Light"/>
+          <w:sz w:val="20"/>
+          <w:szCs w:val="20"/>
+        </w:rPr>
+        <w:t>(longitudes y áreas) con relación a una</w:t>
+      </w:r>
+      <w:r>
+        <w:rPr>
+          <w:rFonts w:ascii="RotisSansSerif-Light" w:hAnsi="RotisSansSerif-Light" w:cs="RotisSansSerif-Light"/>
+          <w:sz w:val="20"/>
+          <w:szCs w:val="20"/>
+        </w:rPr>
+        <w:t xml:space="preserve"> </w:t>
+      </w:r>
+      <w:r>
+        <w:rPr>
+          <w:rFonts w:ascii="RotisSansSerif-Light" w:hAnsi="RotisSansSerif-Light" w:cs="RotisSansSerif-Light"/>
+          <w:sz w:val="20"/>
+          <w:szCs w:val="20"/>
+        </w:rPr>
+        <w:t>unidad.</w:t>
+      </w:r>
+    </w:p>
+    <w:p>
+      <w:pPr>
+        <w:pStyle w:val="Prrafodelista"/>
+        <w:numPr>
+          <w:ilvl w:val="0"/>
+          <w:numId w:val="7"/>
+        </w:numPr>
+        <w:autoSpaceDE w:val="0"/>
+        <w:autoSpaceDN w:val="0"/>
+        <w:adjustRightInd w:val="0"/>
+        <w:spacing w:line="240" w:lineRule="auto"/>
+        <w:rPr>
+          <w:rFonts w:ascii="RotisSansSerif-Light" w:hAnsi="RotisSansSerif-Light" w:cs="RotisSansSerif-Light"/>
+          <w:sz w:val="20"/>
+          <w:szCs w:val="20"/>
+        </w:rPr>
+      </w:pPr>
+      <w:r>
+        <w:rPr>
+          <w:rFonts w:ascii="RotisSansSerif-Light" w:hAnsi="RotisSansSerif-Light" w:cs="RotisSansSerif-Light"/>
+          <w:sz w:val="20"/>
+          <w:szCs w:val="20"/>
+        </w:rPr>
+        <w:t>Diferentes representaciones de algunas</w:t>
+      </w:r>
+      <w:r>
+        <w:rPr>
+          <w:rFonts w:ascii="RotisSansSerif-Light" w:hAnsi="RotisSansSerif-Light" w:cs="RotisSansSerif-Light"/>
+          <w:sz w:val="20"/>
+          <w:szCs w:val="20"/>
+        </w:rPr>
+        <w:t xml:space="preserve"> </w:t>
+      </w:r>
+      <w:r>
+        <w:rPr>
+          <w:rFonts w:ascii="RotisSansSerif-Light" w:hAnsi="RotisSansSerif-Light" w:cs="RotisSansSerif-Light"/>
+          <w:sz w:val="20"/>
+          <w:szCs w:val="20"/>
+        </w:rPr>
+        <w:t>fracciones.</w:t>
+      </w:r>
+    </w:p>
+    <w:p/>
+    <w:p>
+      <w:pPr>
+        <w:ind w:left="426"/>
+        <w:rPr>
+          <w:rFonts w:ascii="RotisSansSerif" w:hAnsi="RotisSansSerif" w:cs="RotisSansSerif"/>
+          <w:sz w:val="21"/>
+          <w:szCs w:val="21"/>
+        </w:rPr>
+      </w:pPr>
+      <w:r>
+        <w:rPr>
+          <w:rFonts w:ascii="RotisSansSerif" w:hAnsi="RotisSansSerif" w:cs="RotisSansSerif"/>
+          <w:sz w:val="28"/>
+          <w:szCs w:val="28"/>
+        </w:rPr>
+        <w:t>F</w:t>
+      </w:r>
+      <w:r>
+        <w:rPr>
+          <w:rFonts w:ascii="RotisSansSerif" w:hAnsi="RotisSansSerif" w:cs="RotisSansSerif"/>
+          <w:sz w:val="21"/>
+          <w:szCs w:val="21"/>
+        </w:rPr>
+        <w:t>RACCIONES</w:t>
+      </w:r>
+    </w:p>
+    <w:p>
+      <w:pPr>
+        <w:pStyle w:val="Prrafodelista"/>
+        <w:numPr>
+          <w:ilvl w:val="0"/>
+          <w:numId w:val="8"/>
+        </w:numPr>
+        <w:autoSpaceDE w:val="0"/>
+        <w:autoSpaceDN w:val="0"/>
+        <w:adjustRightInd w:val="0"/>
+        <w:spacing w:line="240" w:lineRule="auto"/>
+      </w:pPr>
+      <w:r>
+        <w:rPr>
+          <w:rFonts w:ascii="RotisSansSerif-Light" w:hAnsi="RotisSansSerif-Light" w:cs="RotisSansSerif-Light"/>
+          <w:sz w:val="20"/>
+          <w:szCs w:val="20"/>
+        </w:rPr>
+        <w:t>Cálculo de la mitad, la tercera parte,</w:t>
+      </w:r>
+      <w:r>
+        <w:rPr>
+          <w:rFonts w:ascii="RotisSansSerif-Light" w:hAnsi="RotisSansSerif-Light" w:cs="RotisSansSerif-Light"/>
+          <w:sz w:val="20"/>
+          <w:szCs w:val="20"/>
+        </w:rPr>
+        <w:t xml:space="preserve"> </w:t>
+      </w:r>
+      <w:r>
+        <w:rPr>
+          <w:rFonts w:ascii="RotisSansSerif-Light" w:hAnsi="RotisSansSerif-Light" w:cs="RotisSansSerif-Light"/>
+          <w:sz w:val="20"/>
+          <w:szCs w:val="20"/>
+        </w:rPr>
+        <w:t>la cuarta parte, etc., de 1/2, 1/3, 1/4,</w:t>
+      </w:r>
+      <w:r>
+        <w:rPr>
+          <w:rFonts w:ascii="RotisSansSerif-Light" w:hAnsi="RotisSansSerif-Light" w:cs="RotisSansSerif-Light"/>
+          <w:sz w:val="20"/>
+          <w:szCs w:val="20"/>
+        </w:rPr>
+        <w:t xml:space="preserve"> </w:t>
+      </w:r>
+      <w:r>
+        <w:rPr>
+          <w:rFonts w:ascii="RotisSansSerif-Light" w:hAnsi="RotisSansSerif-Light" w:cs="RotisSansSerif-Light"/>
+          <w:sz w:val="20"/>
+          <w:szCs w:val="20"/>
+        </w:rPr>
+        <w:t xml:space="preserve">1/5, 1/6, etc., a partir de </w:t>
+      </w:r>
+      <w:r>
+        <w:rPr>
+          <w:rFonts w:ascii="RotisSansSerif-Light" w:hAnsi="RotisSansSerif-Light" w:cs="RotisSansSerif-Light"/>
+          <w:sz w:val="20"/>
+          <w:szCs w:val="20"/>
+        </w:rPr>
+        <w:t>e</w:t>
+      </w:r>
+      <w:r>
+        <w:rPr>
+          <w:rFonts w:ascii="RotisSansSerif-Light" w:hAnsi="RotisSansSerif-Light" w:cs="RotisSansSerif-Light"/>
+          <w:sz w:val="20"/>
+          <w:szCs w:val="20"/>
+        </w:rPr>
+        <w:t>stablecer</w:t>
+      </w:r>
+      <w:r>
+        <w:rPr>
+          <w:rFonts w:ascii="RotisSansSerif-Light" w:hAnsi="RotisSansSerif-Light" w:cs="RotisSansSerif-Light"/>
+          <w:sz w:val="20"/>
+          <w:szCs w:val="20"/>
+        </w:rPr>
+        <w:t xml:space="preserve"> </w:t>
+      </w:r>
+      <w:r>
+        <w:rPr>
+          <w:rFonts w:ascii="RotisSansSerif-Light" w:hAnsi="RotisSansSerif-Light" w:cs="RotisSansSerif-Light"/>
+          <w:sz w:val="20"/>
+          <w:szCs w:val="20"/>
+        </w:rPr>
+        <w:t>relaciones con la unidad.</w:t>
+      </w:r>
+      <w:r>
+        <w:rPr>
+          <w:rFonts w:ascii="RotisSansSerif-Light" w:hAnsi="RotisSansSerif-Light" w:cs="RotisSansSerif-Light"/>
+          <w:sz w:val="20"/>
+          <w:szCs w:val="20"/>
+        </w:rPr>
+        <w:t xml:space="preserve"> </w:t>
+      </w:r>
+      <w:r>
+        <w:rPr>
+          <w:rFonts w:ascii="RotisSansSerif-Light" w:hAnsi="RotisSansSerif-Light" w:cs="RotisSansSerif-Light"/>
+          <w:sz w:val="20"/>
+          <w:szCs w:val="20"/>
+        </w:rPr>
+        <w:t>Cálculo mental relativo a estas cuestiones.</w:t>
+      </w:r>
+    </w:p>
+    <w:p>
+      <w:pPr>
+        <w:pStyle w:val="Prrafodelista"/>
+        <w:numPr>
+          <w:ilvl w:val="0"/>
+          <w:numId w:val="8"/>
+        </w:numPr>
+        <w:autoSpaceDE w:val="0"/>
+        <w:autoSpaceDN w:val="0"/>
+        <w:adjustRightInd w:val="0"/>
+        <w:spacing w:line="240" w:lineRule="auto"/>
+      </w:pPr>
+      <w:r>
+        <w:rPr>
+          <w:rFonts w:ascii="RotisSansSerif-Light" w:hAnsi="RotisSansSerif-Light" w:cs="RotisSansSerif-Light"/>
+          <w:sz w:val="20"/>
+          <w:szCs w:val="20"/>
+        </w:rPr>
+        <w:t>Reconstrucción de la unidad usando</w:t>
+      </w:r>
+      <w:r>
+        <w:rPr>
+          <w:rFonts w:ascii="RotisSansSerif-Light" w:hAnsi="RotisSansSerif-Light" w:cs="RotisSansSerif-Light"/>
+          <w:sz w:val="20"/>
+          <w:szCs w:val="20"/>
+        </w:rPr>
+        <w:t xml:space="preserve"> </w:t>
+      </w:r>
+      <w:r>
+        <w:rPr>
+          <w:rFonts w:ascii="RotisSansSerif-Light" w:hAnsi="RotisSansSerif-Light" w:cs="RotisSansSerif-Light"/>
+          <w:sz w:val="20"/>
+          <w:szCs w:val="20"/>
+        </w:rPr>
+        <w:t>cuartos y octavos, tercios y sextos,</w:t>
+      </w:r>
+      <w:r>
+        <w:rPr>
+          <w:rFonts w:ascii="RotisSansSerif-Light" w:hAnsi="RotisSansSerif-Light" w:cs="RotisSansSerif-Light"/>
+          <w:sz w:val="20"/>
+          <w:szCs w:val="20"/>
+        </w:rPr>
+        <w:t xml:space="preserve"> </w:t>
+      </w:r>
+      <w:r>
+        <w:rPr>
+          <w:rFonts w:ascii="RotisSansSerif-Light" w:hAnsi="RotisSansSerif-Light" w:cs="RotisSansSerif-Light"/>
+          <w:sz w:val="20"/>
+          <w:szCs w:val="20"/>
+        </w:rPr>
+        <w:t>quintos y décimos, etcétera</w:t>
+      </w:r>
+    </w:p>
+    <w:p>
+      <w:pPr>
+        <w:pStyle w:val="Prrafodelista"/>
+        <w:numPr>
+          <w:ilvl w:val="0"/>
+          <w:numId w:val="8"/>
+        </w:numPr>
+        <w:autoSpaceDE w:val="0"/>
+        <w:autoSpaceDN w:val="0"/>
+        <w:adjustRightInd w:val="0"/>
+        <w:spacing w:line="240" w:lineRule="auto"/>
+      </w:pPr>
+      <w:r>
+        <w:rPr>
+          <w:rFonts w:ascii="RotisSansSerif-Light" w:hAnsi="RotisSansSerif-Light" w:cs="RotisSansSerif-Light"/>
+          <w:sz w:val="20"/>
+          <w:szCs w:val="20"/>
+        </w:rPr>
+        <w:t>Utilización de diferentes recursos para</w:t>
+      </w:r>
+      <w:r>
+        <w:rPr>
+          <w:rFonts w:ascii="RotisSansSerif-Light" w:hAnsi="RotisSansSerif-Light" w:cs="RotisSansSerif-Light"/>
+          <w:sz w:val="20"/>
+          <w:szCs w:val="20"/>
+        </w:rPr>
+        <w:t xml:space="preserve"> </w:t>
+      </w:r>
+      <w:r>
+        <w:rPr>
+          <w:rFonts w:ascii="RotisSansSerif-Light" w:hAnsi="RotisSansSerif-Light" w:cs="RotisSansSerif-Light"/>
+          <w:sz w:val="20"/>
+          <w:szCs w:val="20"/>
+        </w:rPr>
+        <w:t>ubicar una fracción mayor que uno</w:t>
+      </w:r>
+      <w:r>
+        <w:rPr>
+          <w:rFonts w:ascii="RotisSansSerif-Light" w:hAnsi="RotisSansSerif-Light" w:cs="RotisSansSerif-Light"/>
+          <w:sz w:val="20"/>
+          <w:szCs w:val="20"/>
+        </w:rPr>
+        <w:t xml:space="preserve"> e</w:t>
+      </w:r>
+      <w:r>
+        <w:rPr>
+          <w:rFonts w:ascii="RotisSansSerif-Light" w:hAnsi="RotisSansSerif-Light" w:cs="RotisSansSerif-Light"/>
+          <w:sz w:val="20"/>
+          <w:szCs w:val="20"/>
+        </w:rPr>
+        <w:t xml:space="preserve">ntre dos enteros </w:t>
+      </w:r>
+      <w:r>
+        <w:rPr>
+          <w:rFonts w:ascii="RotisSansSerif-Light" w:hAnsi="RotisSansSerif-Light" w:cs="RotisSansSerif-Light"/>
+          <w:sz w:val="20"/>
+          <w:szCs w:val="20"/>
+        </w:rPr>
+        <w:t>c</w:t>
+      </w:r>
+      <w:r>
+        <w:rPr>
+          <w:rFonts w:ascii="RotisSansSerif-Light" w:hAnsi="RotisSansSerif-Light" w:cs="RotisSansSerif-Light"/>
+          <w:sz w:val="20"/>
+          <w:szCs w:val="20"/>
+        </w:rPr>
+        <w:t>onsecutivos.</w:t>
+      </w:r>
+    </w:p>
+    <w:p>
+      <w:pPr>
+        <w:pStyle w:val="Prrafodelista"/>
+        <w:numPr>
+          <w:ilvl w:val="0"/>
+          <w:numId w:val="8"/>
+        </w:numPr>
+        <w:autoSpaceDE w:val="0"/>
+        <w:autoSpaceDN w:val="0"/>
+        <w:adjustRightInd w:val="0"/>
+        <w:spacing w:line="240" w:lineRule="auto"/>
+      </w:pPr>
+      <w:r>
+        <w:rPr>
+          <w:rFonts w:ascii="RotisSansSerif-Light" w:hAnsi="RotisSansSerif-Light" w:cs="RotisSansSerif-Light"/>
+          <w:sz w:val="20"/>
+          <w:szCs w:val="20"/>
+        </w:rPr>
+        <w:t>Comparación de fracciones en casos</w:t>
+      </w:r>
+      <w:r>
+        <w:rPr>
+          <w:rFonts w:ascii="RotisSansSerif-Light" w:hAnsi="RotisSansSerif-Light" w:cs="RotisSansSerif-Light"/>
+          <w:sz w:val="20"/>
+          <w:szCs w:val="20"/>
+        </w:rPr>
+        <w:t xml:space="preserve"> </w:t>
+      </w:r>
+      <w:r>
+        <w:rPr>
+          <w:rFonts w:ascii="RotisSansSerif-Light" w:hAnsi="RotisSansSerif-Light" w:cs="RotisSansSerif-Light"/>
+          <w:sz w:val="20"/>
+          <w:szCs w:val="20"/>
+        </w:rPr>
+        <w:t>sencillos y apelando a diferentes argumentos.</w:t>
+      </w:r>
+    </w:p>
+    <w:p>
+      <w:pPr>
+        <w:pStyle w:val="Prrafodelista"/>
+        <w:numPr>
+          <w:ilvl w:val="0"/>
+          <w:numId w:val="8"/>
+        </w:numPr>
+        <w:autoSpaceDE w:val="0"/>
+        <w:autoSpaceDN w:val="0"/>
+        <w:adjustRightInd w:val="0"/>
+        <w:spacing w:line="240" w:lineRule="auto"/>
+      </w:pPr>
+      <w:r>
+        <w:rPr>
+          <w:rFonts w:ascii="RotisSansSerif-Light" w:hAnsi="RotisSansSerif-Light" w:cs="RotisSansSerif-Light"/>
+          <w:sz w:val="20"/>
+          <w:szCs w:val="20"/>
+        </w:rPr>
+        <w:t>Utilización de diferentes recursos para</w:t>
+      </w:r>
+      <w:r>
+        <w:rPr>
+          <w:rFonts w:ascii="RotisSansSerif-Light" w:hAnsi="RotisSansSerif-Light" w:cs="RotisSansSerif-Light"/>
+          <w:sz w:val="20"/>
+          <w:szCs w:val="20"/>
+        </w:rPr>
+        <w:t xml:space="preserve"> </w:t>
+      </w:r>
+      <w:r>
+        <w:rPr>
+          <w:rFonts w:ascii="RotisSansSerif-Light" w:hAnsi="RotisSansSerif-Light" w:cs="RotisSansSerif-Light"/>
+          <w:sz w:val="20"/>
+          <w:szCs w:val="20"/>
+        </w:rPr>
+        <w:t>mostrar la equivalencia de algunas fracciones</w:t>
+      </w:r>
+      <w:r>
+        <w:rPr>
+          <w:rFonts w:ascii="RotisSansSerif-Light" w:hAnsi="RotisSansSerif-Light" w:cs="RotisSansSerif-Light"/>
+          <w:sz w:val="20"/>
+          <w:szCs w:val="20"/>
+        </w:rPr>
+        <w:t xml:space="preserve"> </w:t>
+      </w:r>
+      <w:r>
+        <w:rPr>
+          <w:rFonts w:ascii="RotisSansSerif-Light" w:hAnsi="RotisSansSerif-Light" w:cs="RotisSansSerif-Light"/>
+          <w:sz w:val="20"/>
+          <w:szCs w:val="20"/>
+        </w:rPr>
+        <w:t>sin exigir de entrada el procedimiento</w:t>
+      </w:r>
+      <w:r>
+        <w:rPr>
+          <w:rFonts w:ascii="RotisSansSerif-Light" w:hAnsi="RotisSansSerif-Light" w:cs="RotisSansSerif-Light"/>
+          <w:sz w:val="20"/>
+          <w:szCs w:val="20"/>
+        </w:rPr>
+        <w:t xml:space="preserve"> </w:t>
+      </w:r>
+      <w:r>
+        <w:rPr>
+          <w:rFonts w:ascii="RotisSansSerif-Light" w:hAnsi="RotisSansSerif-Light" w:cs="RotisSansSerif-Light"/>
+          <w:sz w:val="20"/>
+          <w:szCs w:val="20"/>
+        </w:rPr>
+        <w:t>de multiplicar numerador y</w:t>
+      </w:r>
+      <w:r>
+        <w:rPr>
+          <w:rFonts w:ascii="RotisSansSerif-Light" w:hAnsi="RotisSansSerif-Light" w:cs="RotisSansSerif-Light"/>
+          <w:sz w:val="20"/>
+          <w:szCs w:val="20"/>
+        </w:rPr>
+        <w:t xml:space="preserve"> </w:t>
+      </w:r>
+      <w:r>
+        <w:rPr>
+          <w:rFonts w:ascii="RotisSansSerif-Light" w:hAnsi="RotisSansSerif-Light" w:cs="RotisSansSerif-Light"/>
+          <w:sz w:val="20"/>
+          <w:szCs w:val="20"/>
+        </w:rPr>
+        <w:t>denominador por un mismo número.</w:t>
+      </w:r>
+    </w:p>
+    <w:p>
+      <w:pPr>
+        <w:pStyle w:val="Prrafodelista"/>
+        <w:numPr>
+          <w:ilvl w:val="0"/>
+          <w:numId w:val="8"/>
+        </w:numPr>
+        <w:autoSpaceDE w:val="0"/>
+        <w:autoSpaceDN w:val="0"/>
+        <w:adjustRightInd w:val="0"/>
+        <w:spacing w:line="240" w:lineRule="auto"/>
+      </w:pPr>
+      <w:r>
+        <w:rPr>
+          <w:rFonts w:ascii="RotisSansSerif-Light" w:hAnsi="RotisSansSerif-Light" w:cs="RotisSansSerif-Light"/>
+          <w:sz w:val="20"/>
+          <w:szCs w:val="20"/>
+        </w:rPr>
+        <w:t>Elección, en cada caso, de una unidad</w:t>
+      </w:r>
+      <w:r>
+        <w:rPr>
+          <w:rFonts w:ascii="RotisSansSerif-Light" w:hAnsi="RotisSansSerif-Light" w:cs="RotisSansSerif-Light"/>
+          <w:sz w:val="20"/>
+          <w:szCs w:val="20"/>
+        </w:rPr>
+        <w:t xml:space="preserve"> </w:t>
+      </w:r>
+      <w:r>
+        <w:rPr>
+          <w:rFonts w:ascii="RotisSansSerif-Light" w:hAnsi="RotisSansSerif-Light" w:cs="RotisSansSerif-Light"/>
+          <w:sz w:val="20"/>
+          <w:szCs w:val="20"/>
+        </w:rPr>
+        <w:t>conveniente para representar sobre la</w:t>
+      </w:r>
+      <w:r>
+        <w:rPr>
+          <w:rFonts w:ascii="RotisSansSerif-Light" w:hAnsi="RotisSansSerif-Light" w:cs="RotisSansSerif-Light"/>
+          <w:sz w:val="20"/>
+          <w:szCs w:val="20"/>
+        </w:rPr>
+        <w:t xml:space="preserve"> </w:t>
+      </w:r>
+      <w:r>
+        <w:rPr>
+          <w:rFonts w:ascii="RotisSansSerif-Light" w:hAnsi="RotisSansSerif-Light" w:cs="RotisSansSerif-Light"/>
+          <w:sz w:val="20"/>
+          <w:szCs w:val="20"/>
+        </w:rPr>
+        <w:t xml:space="preserve">recta quintos y </w:t>
+      </w:r>
+      <w:r>
+        <w:rPr>
+          <w:rFonts w:ascii="RotisSansSerif-Light" w:hAnsi="RotisSansSerif-Light" w:cs="RotisSansSerif-Light"/>
+          <w:sz w:val="20"/>
+          <w:szCs w:val="20"/>
+        </w:rPr>
+        <w:t>t</w:t>
+      </w:r>
+      <w:r>
+        <w:rPr>
+          <w:rFonts w:ascii="RotisSansSerif-Light" w:hAnsi="RotisSansSerif-Light" w:cs="RotisSansSerif-Light"/>
+          <w:sz w:val="20"/>
+          <w:szCs w:val="20"/>
+        </w:rPr>
+        <w:t>ercios; medios y quintos;</w:t>
+      </w:r>
+      <w:r>
+        <w:rPr>
+          <w:rFonts w:ascii="RotisSansSerif-Light" w:hAnsi="RotisSansSerif-Light" w:cs="RotisSansSerif-Light"/>
+          <w:sz w:val="20"/>
+          <w:szCs w:val="20"/>
+        </w:rPr>
+        <w:t xml:space="preserve"> </w:t>
+      </w:r>
+      <w:r>
+        <w:rPr>
+          <w:rFonts w:ascii="RotisSansSerif-Light" w:hAnsi="RotisSansSerif-Light" w:cs="RotisSansSerif-Light"/>
+          <w:sz w:val="20"/>
+          <w:szCs w:val="20"/>
+        </w:rPr>
+        <w:t>cuartos, tercios y sextos, etcétera</w:t>
+      </w:r>
+    </w:p>
+    <w:p>
+      <w:pPr>
+        <w:pStyle w:val="Prrafodelista"/>
+        <w:numPr>
+          <w:ilvl w:val="0"/>
+          <w:numId w:val="8"/>
+        </w:numPr>
+        <w:autoSpaceDE w:val="0"/>
+        <w:autoSpaceDN w:val="0"/>
+        <w:adjustRightInd w:val="0"/>
+        <w:spacing w:line="240" w:lineRule="auto"/>
+      </w:pPr>
+      <w:r>
+        <w:rPr>
+          <w:rFonts w:ascii="RotisSansSerif-Light" w:hAnsi="RotisSansSerif-Light" w:cs="RotisSansSerif-Light"/>
+          <w:sz w:val="20"/>
+          <w:szCs w:val="20"/>
+        </w:rPr>
+        <w:t>Cálculo mental para determinar la</w:t>
+      </w:r>
+      <w:r>
+        <w:rPr>
+          <w:rFonts w:ascii="RotisSansSerif-Light" w:hAnsi="RotisSansSerif-Light" w:cs="RotisSansSerif-Light"/>
+          <w:sz w:val="20"/>
+          <w:szCs w:val="20"/>
+        </w:rPr>
+        <w:t xml:space="preserve"> </w:t>
+      </w:r>
+      <w:r>
+        <w:rPr>
+          <w:rFonts w:ascii="RotisSansSerif-Light" w:hAnsi="RotisSansSerif-Light" w:cs="RotisSansSerif-Light"/>
+          <w:sz w:val="20"/>
+          <w:szCs w:val="20"/>
+        </w:rPr>
+        <w:t>fracción que es necesario sumar a una fracción dada para obtener un entero</w:t>
+      </w:r>
+    </w:p>
+    <w:p>
+      <w:pPr>
+        <w:pStyle w:val="Prrafodelista"/>
+        <w:numPr>
+          <w:ilvl w:val="0"/>
+          <w:numId w:val="8"/>
+        </w:numPr>
+        <w:autoSpaceDE w:val="0"/>
+        <w:autoSpaceDN w:val="0"/>
+        <w:adjustRightInd w:val="0"/>
+        <w:spacing w:line="240" w:lineRule="auto"/>
+        <w:rPr>
+          <w:rFonts w:ascii="RotisSansSerif-Light" w:hAnsi="RotisSansSerif-Light" w:cs="RotisSansSerif-Light"/>
+          <w:sz w:val="20"/>
+          <w:szCs w:val="20"/>
+        </w:rPr>
+      </w:pPr>
+      <w:r>
+        <w:rPr>
+          <w:rFonts w:ascii="RotisSansSerif-Light" w:hAnsi="RotisSansSerif-Light" w:cs="RotisSansSerif-Light"/>
+          <w:sz w:val="20"/>
+          <w:szCs w:val="20"/>
+        </w:rPr>
+        <w:t>Resolución de problemas que exijan</w:t>
+      </w:r>
+      <w:r>
+        <w:rPr>
+          <w:rFonts w:ascii="RotisSansSerif-Light" w:hAnsi="RotisSansSerif-Light" w:cs="RotisSansSerif-Light"/>
+          <w:sz w:val="20"/>
+          <w:szCs w:val="20"/>
+        </w:rPr>
+        <w:t xml:space="preserve"> </w:t>
+      </w:r>
+      <w:r>
+        <w:rPr>
+          <w:rFonts w:ascii="RotisSansSerif-Light" w:hAnsi="RotisSansSerif-Light" w:cs="RotisSansSerif-Light"/>
+          <w:sz w:val="20"/>
+          <w:szCs w:val="20"/>
+        </w:rPr>
+        <w:t>sumar y restar fracciones, utilizando</w:t>
+      </w:r>
+      <w:r>
+        <w:rPr>
+          <w:rFonts w:ascii="RotisSansSerif-Light" w:hAnsi="RotisSansSerif-Light" w:cs="RotisSansSerif-Light"/>
+          <w:sz w:val="20"/>
+          <w:szCs w:val="20"/>
+        </w:rPr>
+        <w:t xml:space="preserve"> </w:t>
+      </w:r>
+      <w:r>
+        <w:rPr>
+          <w:rFonts w:ascii="RotisSansSerif-Light" w:hAnsi="RotisSansSerif-Light" w:cs="RotisSansSerif-Light"/>
+          <w:sz w:val="20"/>
+          <w:szCs w:val="20"/>
+        </w:rPr>
+        <w:t>diferentes procedimientos: descomposiciones</w:t>
+      </w:r>
+      <w:r>
+        <w:rPr>
+          <w:rFonts w:ascii="RotisSansSerif-Light" w:hAnsi="RotisSansSerif-Light" w:cs="RotisSansSerif-Light"/>
+          <w:sz w:val="20"/>
+          <w:szCs w:val="20"/>
+        </w:rPr>
+        <w:t xml:space="preserve"> </w:t>
+      </w:r>
+      <w:r>
+        <w:rPr>
+          <w:rFonts w:ascii="RotisSansSerif-Light" w:hAnsi="RotisSansSerif-Light" w:cs="RotisSansSerif-Light"/>
+          <w:sz w:val="20"/>
+          <w:szCs w:val="20"/>
+        </w:rPr>
+        <w:t>aditivas, cálculo mental, equivalencias,</w:t>
+      </w:r>
+      <w:r>
+        <w:rPr>
+          <w:rFonts w:ascii="RotisSansSerif-Light" w:hAnsi="RotisSansSerif-Light" w:cs="RotisSansSerif-Light"/>
+          <w:sz w:val="20"/>
+          <w:szCs w:val="20"/>
+        </w:rPr>
+        <w:t xml:space="preserve"> </w:t>
+      </w:r>
+      <w:r>
+        <w:rPr>
+          <w:rFonts w:ascii="RotisSansSerif-Light" w:hAnsi="RotisSansSerif-Light" w:cs="RotisSansSerif-Light"/>
+          <w:sz w:val="20"/>
+          <w:szCs w:val="20"/>
+        </w:rPr>
+        <w:t>gráficos. (No se plantea</w:t>
+      </w:r>
+      <w:r>
+        <w:rPr>
+          <w:rFonts w:ascii="RotisSansSerif-Light" w:hAnsi="RotisSansSerif-Light" w:cs="RotisSansSerif-Light"/>
+          <w:sz w:val="20"/>
+          <w:szCs w:val="20"/>
+        </w:rPr>
+        <w:t xml:space="preserve"> </w:t>
+      </w:r>
+      <w:r>
+        <w:rPr>
+          <w:rFonts w:ascii="RotisSansSerif-Light" w:hAnsi="RotisSansSerif-Light" w:cs="RotisSansSerif-Light"/>
+          <w:sz w:val="20"/>
+          <w:szCs w:val="20"/>
+        </w:rPr>
+        <w:t>todavía la exigencia del algoritmo convencional</w:t>
+      </w:r>
+      <w:r>
+        <w:rPr>
+          <w:rFonts w:ascii="RotisSansSerif-Light" w:hAnsi="RotisSansSerif-Light" w:cs="RotisSansSerif-Light"/>
+          <w:sz w:val="20"/>
+          <w:szCs w:val="20"/>
+        </w:rPr>
+        <w:t xml:space="preserve"> </w:t>
+      </w:r>
+      <w:r>
+        <w:rPr>
+          <w:rFonts w:ascii="RotisSansSerif-Light" w:hAnsi="RotisSansSerif-Light" w:cs="RotisSansSerif-Light"/>
+          <w:sz w:val="20"/>
+          <w:szCs w:val="20"/>
+        </w:rPr>
+        <w:t>de suma de fracciones.)</w:t>
+      </w:r>
+    </w:p>
+    <w:p>
+      <w:pPr>
+        <w:autoSpaceDE w:val="0"/>
+        <w:autoSpaceDN w:val="0"/>
+        <w:adjustRightInd w:val="0"/>
+        <w:spacing w:line="240" w:lineRule="auto"/>
+        <w:rPr>
+          <w:rFonts w:ascii="RotisSansSerif-Light" w:hAnsi="RotisSansSerif-Light" w:cs="RotisSansSerif-Light"/>
+          <w:sz w:val="20"/>
+          <w:szCs w:val="20"/>
+        </w:rPr>
+      </w:pPr>
+    </w:p>
+    <w:p>
+      <w:pPr>
+        <w:pStyle w:val="Prrafodelista"/>
+        <w:autoSpaceDE w:val="0"/>
+        <w:autoSpaceDN w:val="0"/>
+        <w:adjustRightInd w:val="0"/>
+        <w:spacing w:line="240" w:lineRule="auto"/>
+      </w:pPr>
+    </w:p>
+    <w:p>
+      <w:pPr>
+        <w:autoSpaceDE w:val="0"/>
+        <w:autoSpaceDN w:val="0"/>
+        <w:adjustRightInd w:val="0"/>
+        <w:spacing w:line="240" w:lineRule="auto"/>
+        <w:ind w:left="426"/>
+      </w:pPr>
+      <w:bookmarkStart w:id="8" w:name="_GoBack"/>
+      <w:bookmarkEnd w:id="8"/>
+      <w:r>
+        <w:rPr>
+          <w:rFonts w:ascii="RotisSansSerif-Bold" w:hAnsi="RotisSansSerif-Bold" w:cs="RotisSansSerif-Bold"/>
+          <w:bCs/>
+          <w:sz w:val="28"/>
+          <w:szCs w:val="28"/>
+        </w:rPr>
+        <w:t>E</w:t>
+      </w:r>
+      <w:r>
+        <w:rPr>
+          <w:rFonts w:ascii="RotisSansSerif-Bold" w:hAnsi="RotisSansSerif-Bold" w:cs="RotisSansSerif-Bold"/>
+          <w:bCs/>
+          <w:sz w:val="21"/>
+          <w:szCs w:val="21"/>
+        </w:rPr>
+        <w:t>XPRESIONES DECIMALES</w:t>
+      </w:r>
+      <w:r>
+        <w:t xml:space="preserve"> </w:t>
+      </w:r>
+      <w:r>
         <w:br w:type="page"/>
       </w:r>
     </w:p>
+    <w:p/>
     <w:p>
       <w:pPr>
         <w:autoSpaceDE w:val="0"/>
@@ -1771,7 +4342,6 @@
           <w:sz w:val="32"/>
           <w:szCs w:val="32"/>
         </w:rPr>
-        <w:lastRenderedPageBreak/>
         <w:t xml:space="preserve">Diseño curricular para </w:t>
       </w:r>
       <w:r>
@@ -2112,12 +4682,52 @@
         <w:spacing w:line="240" w:lineRule="auto"/>
       </w:pPr>
       <w:r>
-        <w:t>Contenidos</w:t>
-      </w:r>
-      <w:bookmarkStart w:id="8" w:name="_GoBack"/>
-      <w:bookmarkEnd w:id="8"/>
-      <w:r>
-        <w:t xml:space="preserve"> que serán objeto de reflexión sistemática</w:t>
+        <w:t>Contenidos que serán objeto de reflexión sistemática</w:t>
+      </w:r>
+    </w:p>
+    <w:p>
+      <w:r>
+        <w:br w:type="page"/>
+      </w:r>
+    </w:p>
+    <w:p>
+      <w:pPr>
+        <w:autoSpaceDE w:val="0"/>
+        <w:autoSpaceDN w:val="0"/>
+        <w:adjustRightInd w:val="0"/>
+        <w:spacing w:line="240" w:lineRule="auto"/>
+      </w:pPr>
+      <w:r>
+        <w:lastRenderedPageBreak/>
+        <w:t>Conclusión</w:t>
+      </w:r>
+    </w:p>
+    <w:p>
+      <w:pPr>
+        <w:autoSpaceDE w:val="0"/>
+        <w:autoSpaceDN w:val="0"/>
+        <w:adjustRightInd w:val="0"/>
+        <w:spacing w:line="240" w:lineRule="auto"/>
+      </w:pPr>
+    </w:p>
+    <w:p>
+      <w:pPr>
+        <w:autoSpaceDE w:val="0"/>
+        <w:autoSpaceDN w:val="0"/>
+        <w:adjustRightInd w:val="0"/>
+        <w:spacing w:line="240" w:lineRule="auto"/>
+      </w:pPr>
+      <w:r>
+        <w:t>Por todo lo anteriormente expresado, llegamos al acuerdo de tomar para el sistema el 2 ciclo de la educación primaria para profundizar y desarrollar el sistema a partir de los campos de estudio q</w:t>
+      </w:r>
+      <w:r>
+        <w:t>ue incluimos en este documento elegimos</w:t>
+      </w:r>
+      <w:r>
+        <w:t xml:space="preserve"> Matemática</w:t>
+      </w:r>
+      <w:r>
+        <w:t>.</w:t>
       </w:r>
     </w:p>
     <w:sectPr>
@@ -2190,7 +4800,7 @@
       <w:rPr>
         <w:noProof/>
       </w:rPr>
-      <w:t>5</w:t>
+      <w:t>8</w:t>
     </w:r>
     <w:r>
       <w:fldChar w:fldCharType="end"/>
@@ -2215,7 +4825,7 @@
       <w:rPr>
         <w:noProof/>
       </w:rPr>
-      <w:t>7</w:t>
+      <w:t>10</w:t>
     </w:r>
     <w:r>
       <w:fldChar w:fldCharType="end"/>
@@ -2619,6 +5229,120 @@
 <file path=word/numbering.xml><?xml version="1.0" encoding="utf-8"?>
 <w:numbering xmlns:wpc="http://schemas.microsoft.com/office/word/2010/wordprocessingCanvas" xmlns:cx="http://schemas.microsoft.com/office/drawing/2014/chartex" xmlns:cx1="http://schemas.microsoft.com/office/drawing/2015/9/8/chartex" xmlns:mc="http://schemas.openxmlformats.org/markup-compatibility/2006" xmlns:o="urn:schemas-microsoft-com:office:office" xmlns:r="http://schemas.openxmlformats.org/officeDocument/2006/relationships" xmlns:m="http://schemas.openxmlformats.org/officeDocument/2006/math" xmlns:v="urn:schemas-microsoft-com:vml" xmlns:wp14="http://schemas.microsoft.com/office/word/2010/wordprocessingDrawing" xmlns:wp="http://schemas.openxmlformats.org/drawingml/2006/wordprocessingDrawing" xmlns:w10="urn:schemas-microsoft-com:office:word" xmlns:w="http://schemas.openxmlformats.org/wordprocessingml/2006/main" xmlns:w14="http://schemas.microsoft.com/office/word/2010/wordml" xmlns:w15="http://schemas.microsoft.com/office/word/2012/wordml" xmlns:w16se="http://schemas.microsoft.com/office/word/2015/wordml/symex" xmlns:wpg="http://schemas.microsoft.com/office/word/2010/wordprocessingGroup" xmlns:wpi="http://schemas.microsoft.com/office/word/2010/wordprocessingInk" xmlns:wne="http://schemas.microsoft.com/office/word/2006/wordml" xmlns:wps="http://schemas.microsoft.com/office/word/2010/wordprocessingShape" mc:Ignorable="w14 w15 w16se wp14">
   <w:abstractNum w:abstractNumId="0" w15:restartNumberingAfterBreak="0">
+    <w:nsid w:val="0C8C7B43"/>
+    <w:multiLevelType w:val="hybridMultilevel"/>
+    <w:tmpl w:val="39EC82B6"/>
+    <w:lvl w:ilvl="0" w:tplc="769495A8">
+      <w:start w:val="5"/>
+      <w:numFmt w:val="bullet"/>
+      <w:lvlText w:val="-"/>
+      <w:lvlJc w:val="left"/>
+      <w:pPr>
+        <w:ind w:left="720" w:hanging="360"/>
+      </w:pPr>
+      <w:rPr>
+        <w:rFonts w:ascii="RotisSansSerif-Light" w:eastAsia="Arial" w:hAnsi="RotisSansSerif-Light" w:cs="RotisSansSerif-Light" w:hint="default"/>
+        <w:sz w:val="20"/>
+      </w:rPr>
+    </w:lvl>
+    <w:lvl w:ilvl="1" w:tplc="2C0A0003" w:tentative="1">
+      <w:start w:val="1"/>
+      <w:numFmt w:val="bullet"/>
+      <w:lvlText w:val="o"/>
+      <w:lvlJc w:val="left"/>
+      <w:pPr>
+        <w:ind w:left="1440" w:hanging="360"/>
+      </w:pPr>
+      <w:rPr>
+        <w:rFonts w:ascii="Courier New" w:hAnsi="Courier New" w:cs="Courier New" w:hint="default"/>
+      </w:rPr>
+    </w:lvl>
+    <w:lvl w:ilvl="2" w:tplc="2C0A0005" w:tentative="1">
+      <w:start w:val="1"/>
+      <w:numFmt w:val="bullet"/>
+      <w:lvlText w:val=""/>
+      <w:lvlJc w:val="left"/>
+      <w:pPr>
+        <w:ind w:left="2160" w:hanging="360"/>
+      </w:pPr>
+      <w:rPr>
+        <w:rFonts w:ascii="Wingdings" w:hAnsi="Wingdings" w:hint="default"/>
+      </w:rPr>
+    </w:lvl>
+    <w:lvl w:ilvl="3" w:tplc="2C0A0001" w:tentative="1">
+      <w:start w:val="1"/>
+      <w:numFmt w:val="bullet"/>
+      <w:lvlText w:val=""/>
+      <w:lvlJc w:val="left"/>
+      <w:pPr>
+        <w:ind w:left="2880" w:hanging="360"/>
+      </w:pPr>
+      <w:rPr>
+        <w:rFonts w:ascii="Symbol" w:hAnsi="Symbol" w:hint="default"/>
+      </w:rPr>
+    </w:lvl>
+    <w:lvl w:ilvl="4" w:tplc="2C0A0003" w:tentative="1">
+      <w:start w:val="1"/>
+      <w:numFmt w:val="bullet"/>
+      <w:lvlText w:val="o"/>
+      <w:lvlJc w:val="left"/>
+      <w:pPr>
+        <w:ind w:left="3600" w:hanging="360"/>
+      </w:pPr>
+      <w:rPr>
+        <w:rFonts w:ascii="Courier New" w:hAnsi="Courier New" w:cs="Courier New" w:hint="default"/>
+      </w:rPr>
+    </w:lvl>
+    <w:lvl w:ilvl="5" w:tplc="2C0A0005" w:tentative="1">
+      <w:start w:val="1"/>
+      <w:numFmt w:val="bullet"/>
+      <w:lvlText w:val=""/>
+      <w:lvlJc w:val="left"/>
+      <w:pPr>
+        <w:ind w:left="4320" w:hanging="360"/>
+      </w:pPr>
+      <w:rPr>
+        <w:rFonts w:ascii="Wingdings" w:hAnsi="Wingdings" w:hint="default"/>
+      </w:rPr>
+    </w:lvl>
+    <w:lvl w:ilvl="6" w:tplc="2C0A0001" w:tentative="1">
+      <w:start w:val="1"/>
+      <w:numFmt w:val="bullet"/>
+      <w:lvlText w:val=""/>
+      <w:lvlJc w:val="left"/>
+      <w:pPr>
+        <w:ind w:left="5040" w:hanging="360"/>
+      </w:pPr>
+      <w:rPr>
+        <w:rFonts w:ascii="Symbol" w:hAnsi="Symbol" w:hint="default"/>
+      </w:rPr>
+    </w:lvl>
+    <w:lvl w:ilvl="7" w:tplc="2C0A0003" w:tentative="1">
+      <w:start w:val="1"/>
+      <w:numFmt w:val="bullet"/>
+      <w:lvlText w:val="o"/>
+      <w:lvlJc w:val="left"/>
+      <w:pPr>
+        <w:ind w:left="5760" w:hanging="360"/>
+      </w:pPr>
+      <w:rPr>
+        <w:rFonts w:ascii="Courier New" w:hAnsi="Courier New" w:cs="Courier New" w:hint="default"/>
+      </w:rPr>
+    </w:lvl>
+    <w:lvl w:ilvl="8" w:tplc="2C0A0005" w:tentative="1">
+      <w:start w:val="1"/>
+      <w:numFmt w:val="bullet"/>
+      <w:lvlText w:val=""/>
+      <w:lvlJc w:val="left"/>
+      <w:pPr>
+        <w:ind w:left="6480" w:hanging="360"/>
+      </w:pPr>
+      <w:rPr>
+        <w:rFonts w:ascii="Wingdings" w:hAnsi="Wingdings" w:hint="default"/>
+      </w:rPr>
+    </w:lvl>
+  </w:abstractNum>
+  <w:abstractNum w:abstractNumId="1" w15:restartNumberingAfterBreak="0">
     <w:nsid w:val="1B222E33"/>
     <w:multiLevelType w:val="multilevel"/>
     <w:tmpl w:val="3A1A522C"/>
@@ -2731,7 +5455,577 @@
       </w:rPr>
     </w:lvl>
   </w:abstractNum>
-  <w:abstractNum w:abstractNumId="1" w15:restartNumberingAfterBreak="0">
+  <w:abstractNum w:abstractNumId="2" w15:restartNumberingAfterBreak="0">
+    <w:nsid w:val="2BA8189D"/>
+    <w:multiLevelType w:val="hybridMultilevel"/>
+    <w:tmpl w:val="FDF08D04"/>
+    <w:lvl w:ilvl="0" w:tplc="769495A8">
+      <w:start w:val="5"/>
+      <w:numFmt w:val="bullet"/>
+      <w:lvlText w:val="-"/>
+      <w:lvlJc w:val="left"/>
+      <w:pPr>
+        <w:ind w:left="720" w:hanging="360"/>
+      </w:pPr>
+      <w:rPr>
+        <w:rFonts w:ascii="RotisSansSerif-Light" w:eastAsia="Arial" w:hAnsi="RotisSansSerif-Light" w:cs="RotisSansSerif-Light" w:hint="default"/>
+        <w:sz w:val="20"/>
+      </w:rPr>
+    </w:lvl>
+    <w:lvl w:ilvl="1" w:tplc="2C0A0003" w:tentative="1">
+      <w:start w:val="1"/>
+      <w:numFmt w:val="bullet"/>
+      <w:lvlText w:val="o"/>
+      <w:lvlJc w:val="left"/>
+      <w:pPr>
+        <w:ind w:left="1440" w:hanging="360"/>
+      </w:pPr>
+      <w:rPr>
+        <w:rFonts w:ascii="Courier New" w:hAnsi="Courier New" w:cs="Courier New" w:hint="default"/>
+      </w:rPr>
+    </w:lvl>
+    <w:lvl w:ilvl="2" w:tplc="2C0A0005" w:tentative="1">
+      <w:start w:val="1"/>
+      <w:numFmt w:val="bullet"/>
+      <w:lvlText w:val=""/>
+      <w:lvlJc w:val="left"/>
+      <w:pPr>
+        <w:ind w:left="2160" w:hanging="360"/>
+      </w:pPr>
+      <w:rPr>
+        <w:rFonts w:ascii="Wingdings" w:hAnsi="Wingdings" w:hint="default"/>
+      </w:rPr>
+    </w:lvl>
+    <w:lvl w:ilvl="3" w:tplc="2C0A0001" w:tentative="1">
+      <w:start w:val="1"/>
+      <w:numFmt w:val="bullet"/>
+      <w:lvlText w:val=""/>
+      <w:lvlJc w:val="left"/>
+      <w:pPr>
+        <w:ind w:left="2880" w:hanging="360"/>
+      </w:pPr>
+      <w:rPr>
+        <w:rFonts w:ascii="Symbol" w:hAnsi="Symbol" w:hint="default"/>
+      </w:rPr>
+    </w:lvl>
+    <w:lvl w:ilvl="4" w:tplc="2C0A0003" w:tentative="1">
+      <w:start w:val="1"/>
+      <w:numFmt w:val="bullet"/>
+      <w:lvlText w:val="o"/>
+      <w:lvlJc w:val="left"/>
+      <w:pPr>
+        <w:ind w:left="3600" w:hanging="360"/>
+      </w:pPr>
+      <w:rPr>
+        <w:rFonts w:ascii="Courier New" w:hAnsi="Courier New" w:cs="Courier New" w:hint="default"/>
+      </w:rPr>
+    </w:lvl>
+    <w:lvl w:ilvl="5" w:tplc="2C0A0005" w:tentative="1">
+      <w:start w:val="1"/>
+      <w:numFmt w:val="bullet"/>
+      <w:lvlText w:val=""/>
+      <w:lvlJc w:val="left"/>
+      <w:pPr>
+        <w:ind w:left="4320" w:hanging="360"/>
+      </w:pPr>
+      <w:rPr>
+        <w:rFonts w:ascii="Wingdings" w:hAnsi="Wingdings" w:hint="default"/>
+      </w:rPr>
+    </w:lvl>
+    <w:lvl w:ilvl="6" w:tplc="2C0A0001" w:tentative="1">
+      <w:start w:val="1"/>
+      <w:numFmt w:val="bullet"/>
+      <w:lvlText w:val=""/>
+      <w:lvlJc w:val="left"/>
+      <w:pPr>
+        <w:ind w:left="5040" w:hanging="360"/>
+      </w:pPr>
+      <w:rPr>
+        <w:rFonts w:ascii="Symbol" w:hAnsi="Symbol" w:hint="default"/>
+      </w:rPr>
+    </w:lvl>
+    <w:lvl w:ilvl="7" w:tplc="2C0A0003" w:tentative="1">
+      <w:start w:val="1"/>
+      <w:numFmt w:val="bullet"/>
+      <w:lvlText w:val="o"/>
+      <w:lvlJc w:val="left"/>
+      <w:pPr>
+        <w:ind w:left="5760" w:hanging="360"/>
+      </w:pPr>
+      <w:rPr>
+        <w:rFonts w:ascii="Courier New" w:hAnsi="Courier New" w:cs="Courier New" w:hint="default"/>
+      </w:rPr>
+    </w:lvl>
+    <w:lvl w:ilvl="8" w:tplc="2C0A0005" w:tentative="1">
+      <w:start w:val="1"/>
+      <w:numFmt w:val="bullet"/>
+      <w:lvlText w:val=""/>
+      <w:lvlJc w:val="left"/>
+      <w:pPr>
+        <w:ind w:left="6480" w:hanging="360"/>
+      </w:pPr>
+      <w:rPr>
+        <w:rFonts w:ascii="Wingdings" w:hAnsi="Wingdings" w:hint="default"/>
+      </w:rPr>
+    </w:lvl>
+  </w:abstractNum>
+  <w:abstractNum w:abstractNumId="3" w15:restartNumberingAfterBreak="0">
+    <w:nsid w:val="30DA578E"/>
+    <w:multiLevelType w:val="hybridMultilevel"/>
+    <w:tmpl w:val="4118CA2E"/>
+    <w:lvl w:ilvl="0" w:tplc="769495A8">
+      <w:start w:val="5"/>
+      <w:numFmt w:val="bullet"/>
+      <w:lvlText w:val="-"/>
+      <w:lvlJc w:val="left"/>
+      <w:pPr>
+        <w:ind w:left="720" w:hanging="360"/>
+      </w:pPr>
+      <w:rPr>
+        <w:rFonts w:ascii="RotisSansSerif-Light" w:eastAsia="Arial" w:hAnsi="RotisSansSerif-Light" w:cs="RotisSansSerif-Light" w:hint="default"/>
+        <w:sz w:val="20"/>
+      </w:rPr>
+    </w:lvl>
+    <w:lvl w:ilvl="1" w:tplc="2C0A0003" w:tentative="1">
+      <w:start w:val="1"/>
+      <w:numFmt w:val="bullet"/>
+      <w:lvlText w:val="o"/>
+      <w:lvlJc w:val="left"/>
+      <w:pPr>
+        <w:ind w:left="1440" w:hanging="360"/>
+      </w:pPr>
+      <w:rPr>
+        <w:rFonts w:ascii="Courier New" w:hAnsi="Courier New" w:cs="Courier New" w:hint="default"/>
+      </w:rPr>
+    </w:lvl>
+    <w:lvl w:ilvl="2" w:tplc="2C0A0005" w:tentative="1">
+      <w:start w:val="1"/>
+      <w:numFmt w:val="bullet"/>
+      <w:lvlText w:val=""/>
+      <w:lvlJc w:val="left"/>
+      <w:pPr>
+        <w:ind w:left="2160" w:hanging="360"/>
+      </w:pPr>
+      <w:rPr>
+        <w:rFonts w:ascii="Wingdings" w:hAnsi="Wingdings" w:hint="default"/>
+      </w:rPr>
+    </w:lvl>
+    <w:lvl w:ilvl="3" w:tplc="2C0A0001" w:tentative="1">
+      <w:start w:val="1"/>
+      <w:numFmt w:val="bullet"/>
+      <w:lvlText w:val=""/>
+      <w:lvlJc w:val="left"/>
+      <w:pPr>
+        <w:ind w:left="2880" w:hanging="360"/>
+      </w:pPr>
+      <w:rPr>
+        <w:rFonts w:ascii="Symbol" w:hAnsi="Symbol" w:hint="default"/>
+      </w:rPr>
+    </w:lvl>
+    <w:lvl w:ilvl="4" w:tplc="2C0A0003" w:tentative="1">
+      <w:start w:val="1"/>
+      <w:numFmt w:val="bullet"/>
+      <w:lvlText w:val="o"/>
+      <w:lvlJc w:val="left"/>
+      <w:pPr>
+        <w:ind w:left="3600" w:hanging="360"/>
+      </w:pPr>
+      <w:rPr>
+        <w:rFonts w:ascii="Courier New" w:hAnsi="Courier New" w:cs="Courier New" w:hint="default"/>
+      </w:rPr>
+    </w:lvl>
+    <w:lvl w:ilvl="5" w:tplc="2C0A0005" w:tentative="1">
+      <w:start w:val="1"/>
+      <w:numFmt w:val="bullet"/>
+      <w:lvlText w:val=""/>
+      <w:lvlJc w:val="left"/>
+      <w:pPr>
+        <w:ind w:left="4320" w:hanging="360"/>
+      </w:pPr>
+      <w:rPr>
+        <w:rFonts w:ascii="Wingdings" w:hAnsi="Wingdings" w:hint="default"/>
+      </w:rPr>
+    </w:lvl>
+    <w:lvl w:ilvl="6" w:tplc="2C0A0001" w:tentative="1">
+      <w:start w:val="1"/>
+      <w:numFmt w:val="bullet"/>
+      <w:lvlText w:val=""/>
+      <w:lvlJc w:val="left"/>
+      <w:pPr>
+        <w:ind w:left="5040" w:hanging="360"/>
+      </w:pPr>
+      <w:rPr>
+        <w:rFonts w:ascii="Symbol" w:hAnsi="Symbol" w:hint="default"/>
+      </w:rPr>
+    </w:lvl>
+    <w:lvl w:ilvl="7" w:tplc="2C0A0003" w:tentative="1">
+      <w:start w:val="1"/>
+      <w:numFmt w:val="bullet"/>
+      <w:lvlText w:val="o"/>
+      <w:lvlJc w:val="left"/>
+      <w:pPr>
+        <w:ind w:left="5760" w:hanging="360"/>
+      </w:pPr>
+      <w:rPr>
+        <w:rFonts w:ascii="Courier New" w:hAnsi="Courier New" w:cs="Courier New" w:hint="default"/>
+      </w:rPr>
+    </w:lvl>
+    <w:lvl w:ilvl="8" w:tplc="2C0A0005" w:tentative="1">
+      <w:start w:val="1"/>
+      <w:numFmt w:val="bullet"/>
+      <w:lvlText w:val=""/>
+      <w:lvlJc w:val="left"/>
+      <w:pPr>
+        <w:ind w:left="6480" w:hanging="360"/>
+      </w:pPr>
+      <w:rPr>
+        <w:rFonts w:ascii="Wingdings" w:hAnsi="Wingdings" w:hint="default"/>
+      </w:rPr>
+    </w:lvl>
+  </w:abstractNum>
+  <w:abstractNum w:abstractNumId="4" w15:restartNumberingAfterBreak="0">
+    <w:nsid w:val="333545C8"/>
+    <w:multiLevelType w:val="hybridMultilevel"/>
+    <w:tmpl w:val="CD943F82"/>
+    <w:lvl w:ilvl="0" w:tplc="769495A8">
+      <w:start w:val="5"/>
+      <w:numFmt w:val="bullet"/>
+      <w:lvlText w:val="-"/>
+      <w:lvlJc w:val="left"/>
+      <w:pPr>
+        <w:ind w:left="720" w:hanging="360"/>
+      </w:pPr>
+      <w:rPr>
+        <w:rFonts w:ascii="RotisSansSerif-Light" w:eastAsia="Arial" w:hAnsi="RotisSansSerif-Light" w:cs="RotisSansSerif-Light" w:hint="default"/>
+        <w:sz w:val="20"/>
+      </w:rPr>
+    </w:lvl>
+    <w:lvl w:ilvl="1" w:tplc="2C0A0003">
+      <w:start w:val="1"/>
+      <w:numFmt w:val="bullet"/>
+      <w:lvlText w:val="o"/>
+      <w:lvlJc w:val="left"/>
+      <w:pPr>
+        <w:ind w:left="1440" w:hanging="360"/>
+      </w:pPr>
+      <w:rPr>
+        <w:rFonts w:ascii="Courier New" w:hAnsi="Courier New" w:cs="Courier New" w:hint="default"/>
+      </w:rPr>
+    </w:lvl>
+    <w:lvl w:ilvl="2" w:tplc="2C0A0005" w:tentative="1">
+      <w:start w:val="1"/>
+      <w:numFmt w:val="bullet"/>
+      <w:lvlText w:val=""/>
+      <w:lvlJc w:val="left"/>
+      <w:pPr>
+        <w:ind w:left="2160" w:hanging="360"/>
+      </w:pPr>
+      <w:rPr>
+        <w:rFonts w:ascii="Wingdings" w:hAnsi="Wingdings" w:hint="default"/>
+      </w:rPr>
+    </w:lvl>
+    <w:lvl w:ilvl="3" w:tplc="2C0A0001" w:tentative="1">
+      <w:start w:val="1"/>
+      <w:numFmt w:val="bullet"/>
+      <w:lvlText w:val=""/>
+      <w:lvlJc w:val="left"/>
+      <w:pPr>
+        <w:ind w:left="2880" w:hanging="360"/>
+      </w:pPr>
+      <w:rPr>
+        <w:rFonts w:ascii="Symbol" w:hAnsi="Symbol" w:hint="default"/>
+      </w:rPr>
+    </w:lvl>
+    <w:lvl w:ilvl="4" w:tplc="2C0A0003" w:tentative="1">
+      <w:start w:val="1"/>
+      <w:numFmt w:val="bullet"/>
+      <w:lvlText w:val="o"/>
+      <w:lvlJc w:val="left"/>
+      <w:pPr>
+        <w:ind w:left="3600" w:hanging="360"/>
+      </w:pPr>
+      <w:rPr>
+        <w:rFonts w:ascii="Courier New" w:hAnsi="Courier New" w:cs="Courier New" w:hint="default"/>
+      </w:rPr>
+    </w:lvl>
+    <w:lvl w:ilvl="5" w:tplc="2C0A0005" w:tentative="1">
+      <w:start w:val="1"/>
+      <w:numFmt w:val="bullet"/>
+      <w:lvlText w:val=""/>
+      <w:lvlJc w:val="left"/>
+      <w:pPr>
+        <w:ind w:left="4320" w:hanging="360"/>
+      </w:pPr>
+      <w:rPr>
+        <w:rFonts w:ascii="Wingdings" w:hAnsi="Wingdings" w:hint="default"/>
+      </w:rPr>
+    </w:lvl>
+    <w:lvl w:ilvl="6" w:tplc="2C0A0001" w:tentative="1">
+      <w:start w:val="1"/>
+      <w:numFmt w:val="bullet"/>
+      <w:lvlText w:val=""/>
+      <w:lvlJc w:val="left"/>
+      <w:pPr>
+        <w:ind w:left="5040" w:hanging="360"/>
+      </w:pPr>
+      <w:rPr>
+        <w:rFonts w:ascii="Symbol" w:hAnsi="Symbol" w:hint="default"/>
+      </w:rPr>
+    </w:lvl>
+    <w:lvl w:ilvl="7" w:tplc="2C0A0003" w:tentative="1">
+      <w:start w:val="1"/>
+      <w:numFmt w:val="bullet"/>
+      <w:lvlText w:val="o"/>
+      <w:lvlJc w:val="left"/>
+      <w:pPr>
+        <w:ind w:left="5760" w:hanging="360"/>
+      </w:pPr>
+      <w:rPr>
+        <w:rFonts w:ascii="Courier New" w:hAnsi="Courier New" w:cs="Courier New" w:hint="default"/>
+      </w:rPr>
+    </w:lvl>
+    <w:lvl w:ilvl="8" w:tplc="2C0A0005" w:tentative="1">
+      <w:start w:val="1"/>
+      <w:numFmt w:val="bullet"/>
+      <w:lvlText w:val=""/>
+      <w:lvlJc w:val="left"/>
+      <w:pPr>
+        <w:ind w:left="6480" w:hanging="360"/>
+      </w:pPr>
+      <w:rPr>
+        <w:rFonts w:ascii="Wingdings" w:hAnsi="Wingdings" w:hint="default"/>
+      </w:rPr>
+    </w:lvl>
+  </w:abstractNum>
+  <w:abstractNum w:abstractNumId="5" w15:restartNumberingAfterBreak="0">
+    <w:nsid w:val="438B7A71"/>
+    <w:multiLevelType w:val="hybridMultilevel"/>
+    <w:tmpl w:val="19AAE732"/>
+    <w:lvl w:ilvl="0" w:tplc="769495A8">
+      <w:start w:val="5"/>
+      <w:numFmt w:val="bullet"/>
+      <w:lvlText w:val="-"/>
+      <w:lvlJc w:val="left"/>
+      <w:pPr>
+        <w:ind w:left="720" w:hanging="360"/>
+      </w:pPr>
+      <w:rPr>
+        <w:rFonts w:ascii="RotisSansSerif-Light" w:eastAsia="Arial" w:hAnsi="RotisSansSerif-Light" w:cs="RotisSansSerif-Light" w:hint="default"/>
+        <w:sz w:val="20"/>
+      </w:rPr>
+    </w:lvl>
+    <w:lvl w:ilvl="1" w:tplc="2C0A0003" w:tentative="1">
+      <w:start w:val="1"/>
+      <w:numFmt w:val="bullet"/>
+      <w:lvlText w:val="o"/>
+      <w:lvlJc w:val="left"/>
+      <w:pPr>
+        <w:ind w:left="1440" w:hanging="360"/>
+      </w:pPr>
+      <w:rPr>
+        <w:rFonts w:ascii="Courier New" w:hAnsi="Courier New" w:cs="Courier New" w:hint="default"/>
+      </w:rPr>
+    </w:lvl>
+    <w:lvl w:ilvl="2" w:tplc="2C0A0005" w:tentative="1">
+      <w:start w:val="1"/>
+      <w:numFmt w:val="bullet"/>
+      <w:lvlText w:val=""/>
+      <w:lvlJc w:val="left"/>
+      <w:pPr>
+        <w:ind w:left="2160" w:hanging="360"/>
+      </w:pPr>
+      <w:rPr>
+        <w:rFonts w:ascii="Wingdings" w:hAnsi="Wingdings" w:hint="default"/>
+      </w:rPr>
+    </w:lvl>
+    <w:lvl w:ilvl="3" w:tplc="2C0A0001" w:tentative="1">
+      <w:start w:val="1"/>
+      <w:numFmt w:val="bullet"/>
+      <w:lvlText w:val=""/>
+      <w:lvlJc w:val="left"/>
+      <w:pPr>
+        <w:ind w:left="2880" w:hanging="360"/>
+      </w:pPr>
+      <w:rPr>
+        <w:rFonts w:ascii="Symbol" w:hAnsi="Symbol" w:hint="default"/>
+      </w:rPr>
+    </w:lvl>
+    <w:lvl w:ilvl="4" w:tplc="2C0A0003" w:tentative="1">
+      <w:start w:val="1"/>
+      <w:numFmt w:val="bullet"/>
+      <w:lvlText w:val="o"/>
+      <w:lvlJc w:val="left"/>
+      <w:pPr>
+        <w:ind w:left="3600" w:hanging="360"/>
+      </w:pPr>
+      <w:rPr>
+        <w:rFonts w:ascii="Courier New" w:hAnsi="Courier New" w:cs="Courier New" w:hint="default"/>
+      </w:rPr>
+    </w:lvl>
+    <w:lvl w:ilvl="5" w:tplc="2C0A0005" w:tentative="1">
+      <w:start w:val="1"/>
+      <w:numFmt w:val="bullet"/>
+      <w:lvlText w:val=""/>
+      <w:lvlJc w:val="left"/>
+      <w:pPr>
+        <w:ind w:left="4320" w:hanging="360"/>
+      </w:pPr>
+      <w:rPr>
+        <w:rFonts w:ascii="Wingdings" w:hAnsi="Wingdings" w:hint="default"/>
+      </w:rPr>
+    </w:lvl>
+    <w:lvl w:ilvl="6" w:tplc="2C0A0001" w:tentative="1">
+      <w:start w:val="1"/>
+      <w:numFmt w:val="bullet"/>
+      <w:lvlText w:val=""/>
+      <w:lvlJc w:val="left"/>
+      <w:pPr>
+        <w:ind w:left="5040" w:hanging="360"/>
+      </w:pPr>
+      <w:rPr>
+        <w:rFonts w:ascii="Symbol" w:hAnsi="Symbol" w:hint="default"/>
+      </w:rPr>
+    </w:lvl>
+    <w:lvl w:ilvl="7" w:tplc="2C0A0003" w:tentative="1">
+      <w:start w:val="1"/>
+      <w:numFmt w:val="bullet"/>
+      <w:lvlText w:val="o"/>
+      <w:lvlJc w:val="left"/>
+      <w:pPr>
+        <w:ind w:left="5760" w:hanging="360"/>
+      </w:pPr>
+      <w:rPr>
+        <w:rFonts w:ascii="Courier New" w:hAnsi="Courier New" w:cs="Courier New" w:hint="default"/>
+      </w:rPr>
+    </w:lvl>
+    <w:lvl w:ilvl="8" w:tplc="2C0A0005" w:tentative="1">
+      <w:start w:val="1"/>
+      <w:numFmt w:val="bullet"/>
+      <w:lvlText w:val=""/>
+      <w:lvlJc w:val="left"/>
+      <w:pPr>
+        <w:ind w:left="6480" w:hanging="360"/>
+      </w:pPr>
+      <w:rPr>
+        <w:rFonts w:ascii="Wingdings" w:hAnsi="Wingdings" w:hint="default"/>
+      </w:rPr>
+    </w:lvl>
+  </w:abstractNum>
+  <w:abstractNum w:abstractNumId="6" w15:restartNumberingAfterBreak="0">
+    <w:nsid w:val="5E896C43"/>
+    <w:multiLevelType w:val="hybridMultilevel"/>
+    <w:tmpl w:val="14F69580"/>
+    <w:lvl w:ilvl="0" w:tplc="769495A8">
+      <w:start w:val="5"/>
+      <w:numFmt w:val="bullet"/>
+      <w:lvlText w:val="-"/>
+      <w:lvlJc w:val="left"/>
+      <w:pPr>
+        <w:ind w:left="1140" w:hanging="360"/>
+      </w:pPr>
+      <w:rPr>
+        <w:rFonts w:ascii="RotisSansSerif-Light" w:eastAsia="Arial" w:hAnsi="RotisSansSerif-Light" w:cs="RotisSansSerif-Light" w:hint="default"/>
+        <w:sz w:val="20"/>
+      </w:rPr>
+    </w:lvl>
+    <w:lvl w:ilvl="1" w:tplc="2C0A0003" w:tentative="1">
+      <w:start w:val="1"/>
+      <w:numFmt w:val="bullet"/>
+      <w:lvlText w:val="o"/>
+      <w:lvlJc w:val="left"/>
+      <w:pPr>
+        <w:ind w:left="1860" w:hanging="360"/>
+      </w:pPr>
+      <w:rPr>
+        <w:rFonts w:ascii="Courier New" w:hAnsi="Courier New" w:cs="Courier New" w:hint="default"/>
+      </w:rPr>
+    </w:lvl>
+    <w:lvl w:ilvl="2" w:tplc="2C0A0005" w:tentative="1">
+      <w:start w:val="1"/>
+      <w:numFmt w:val="bullet"/>
+      <w:lvlText w:val=""/>
+      <w:lvlJc w:val="left"/>
+      <w:pPr>
+        <w:ind w:left="2580" w:hanging="360"/>
+      </w:pPr>
+      <w:rPr>
+        <w:rFonts w:ascii="Wingdings" w:hAnsi="Wingdings" w:hint="default"/>
+      </w:rPr>
+    </w:lvl>
+    <w:lvl w:ilvl="3" w:tplc="2C0A0001" w:tentative="1">
+      <w:start w:val="1"/>
+      <w:numFmt w:val="bullet"/>
+      <w:lvlText w:val=""/>
+      <w:lvlJc w:val="left"/>
+      <w:pPr>
+        <w:ind w:left="3300" w:hanging="360"/>
+      </w:pPr>
+      <w:rPr>
+        <w:rFonts w:ascii="Symbol" w:hAnsi="Symbol" w:hint="default"/>
+      </w:rPr>
+    </w:lvl>
+    <w:lvl w:ilvl="4" w:tplc="2C0A0003" w:tentative="1">
+      <w:start w:val="1"/>
+      <w:numFmt w:val="bullet"/>
+      <w:lvlText w:val="o"/>
+      <w:lvlJc w:val="left"/>
+      <w:pPr>
+        <w:ind w:left="4020" w:hanging="360"/>
+      </w:pPr>
+      <w:rPr>
+        <w:rFonts w:ascii="Courier New" w:hAnsi="Courier New" w:cs="Courier New" w:hint="default"/>
+      </w:rPr>
+    </w:lvl>
+    <w:lvl w:ilvl="5" w:tplc="2C0A0005" w:tentative="1">
+      <w:start w:val="1"/>
+      <w:numFmt w:val="bullet"/>
+      <w:lvlText w:val=""/>
+      <w:lvlJc w:val="left"/>
+      <w:pPr>
+        <w:ind w:left="4740" w:hanging="360"/>
+      </w:pPr>
+      <w:rPr>
+        <w:rFonts w:ascii="Wingdings" w:hAnsi="Wingdings" w:hint="default"/>
+      </w:rPr>
+    </w:lvl>
+    <w:lvl w:ilvl="6" w:tplc="2C0A0001" w:tentative="1">
+      <w:start w:val="1"/>
+      <w:numFmt w:val="bullet"/>
+      <w:lvlText w:val=""/>
+      <w:lvlJc w:val="left"/>
+      <w:pPr>
+        <w:ind w:left="5460" w:hanging="360"/>
+      </w:pPr>
+      <w:rPr>
+        <w:rFonts w:ascii="Symbol" w:hAnsi="Symbol" w:hint="default"/>
+      </w:rPr>
+    </w:lvl>
+    <w:lvl w:ilvl="7" w:tplc="2C0A0003" w:tentative="1">
+      <w:start w:val="1"/>
+      <w:numFmt w:val="bullet"/>
+      <w:lvlText w:val="o"/>
+      <w:lvlJc w:val="left"/>
+      <w:pPr>
+        <w:ind w:left="6180" w:hanging="360"/>
+      </w:pPr>
+      <w:rPr>
+        <w:rFonts w:ascii="Courier New" w:hAnsi="Courier New" w:cs="Courier New" w:hint="default"/>
+      </w:rPr>
+    </w:lvl>
+    <w:lvl w:ilvl="8" w:tplc="2C0A0005" w:tentative="1">
+      <w:start w:val="1"/>
+      <w:numFmt w:val="bullet"/>
+      <w:lvlText w:val=""/>
+      <w:lvlJc w:val="left"/>
+      <w:pPr>
+        <w:ind w:left="6900" w:hanging="360"/>
+      </w:pPr>
+      <w:rPr>
+        <w:rFonts w:ascii="Wingdings" w:hAnsi="Wingdings" w:hint="default"/>
+      </w:rPr>
+    </w:lvl>
+  </w:abstractNum>
+  <w:abstractNum w:abstractNumId="7" w15:restartNumberingAfterBreak="0">
     <w:nsid w:val="681700F0"/>
     <w:multiLevelType w:val="multilevel"/>
     <w:tmpl w:val="6836438A"/>
@@ -2844,11 +6138,146 @@
       </w:rPr>
     </w:lvl>
   </w:abstractNum>
+  <w:abstractNum w:abstractNumId="8" w15:restartNumberingAfterBreak="0">
+    <w:nsid w:val="69913667"/>
+    <w:multiLevelType w:val="hybridMultilevel"/>
+    <w:tmpl w:val="7CA8C36E"/>
+    <w:lvl w:ilvl="0" w:tplc="769495A8">
+      <w:start w:val="5"/>
+      <w:numFmt w:val="bullet"/>
+      <w:lvlText w:val="-"/>
+      <w:lvlJc w:val="left"/>
+      <w:pPr>
+        <w:ind w:left="720" w:hanging="360"/>
+      </w:pPr>
+      <w:rPr>
+        <w:rFonts w:ascii="RotisSansSerif-Light" w:eastAsia="Arial" w:hAnsi="RotisSansSerif-Light" w:cs="RotisSansSerif-Light" w:hint="default"/>
+        <w:sz w:val="20"/>
+      </w:rPr>
+    </w:lvl>
+    <w:lvl w:ilvl="1" w:tplc="2C0A0003" w:tentative="1">
+      <w:start w:val="1"/>
+      <w:numFmt w:val="bullet"/>
+      <w:lvlText w:val="o"/>
+      <w:lvlJc w:val="left"/>
+      <w:pPr>
+        <w:ind w:left="1440" w:hanging="360"/>
+      </w:pPr>
+      <w:rPr>
+        <w:rFonts w:ascii="Courier New" w:hAnsi="Courier New" w:cs="Courier New" w:hint="default"/>
+      </w:rPr>
+    </w:lvl>
+    <w:lvl w:ilvl="2" w:tplc="2C0A0005" w:tentative="1">
+      <w:start w:val="1"/>
+      <w:numFmt w:val="bullet"/>
+      <w:lvlText w:val=""/>
+      <w:lvlJc w:val="left"/>
+      <w:pPr>
+        <w:ind w:left="2160" w:hanging="360"/>
+      </w:pPr>
+      <w:rPr>
+        <w:rFonts w:ascii="Wingdings" w:hAnsi="Wingdings" w:hint="default"/>
+      </w:rPr>
+    </w:lvl>
+    <w:lvl w:ilvl="3" w:tplc="2C0A0001" w:tentative="1">
+      <w:start w:val="1"/>
+      <w:numFmt w:val="bullet"/>
+      <w:lvlText w:val=""/>
+      <w:lvlJc w:val="left"/>
+      <w:pPr>
+        <w:ind w:left="2880" w:hanging="360"/>
+      </w:pPr>
+      <w:rPr>
+        <w:rFonts w:ascii="Symbol" w:hAnsi="Symbol" w:hint="default"/>
+      </w:rPr>
+    </w:lvl>
+    <w:lvl w:ilvl="4" w:tplc="2C0A0003" w:tentative="1">
+      <w:start w:val="1"/>
+      <w:numFmt w:val="bullet"/>
+      <w:lvlText w:val="o"/>
+      <w:lvlJc w:val="left"/>
+      <w:pPr>
+        <w:ind w:left="3600" w:hanging="360"/>
+      </w:pPr>
+      <w:rPr>
+        <w:rFonts w:ascii="Courier New" w:hAnsi="Courier New" w:cs="Courier New" w:hint="default"/>
+      </w:rPr>
+    </w:lvl>
+    <w:lvl w:ilvl="5" w:tplc="2C0A0005" w:tentative="1">
+      <w:start w:val="1"/>
+      <w:numFmt w:val="bullet"/>
+      <w:lvlText w:val=""/>
+      <w:lvlJc w:val="left"/>
+      <w:pPr>
+        <w:ind w:left="4320" w:hanging="360"/>
+      </w:pPr>
+      <w:rPr>
+        <w:rFonts w:ascii="Wingdings" w:hAnsi="Wingdings" w:hint="default"/>
+      </w:rPr>
+    </w:lvl>
+    <w:lvl w:ilvl="6" w:tplc="2C0A0001" w:tentative="1">
+      <w:start w:val="1"/>
+      <w:numFmt w:val="bullet"/>
+      <w:lvlText w:val=""/>
+      <w:lvlJc w:val="left"/>
+      <w:pPr>
+        <w:ind w:left="5040" w:hanging="360"/>
+      </w:pPr>
+      <w:rPr>
+        <w:rFonts w:ascii="Symbol" w:hAnsi="Symbol" w:hint="default"/>
+      </w:rPr>
+    </w:lvl>
+    <w:lvl w:ilvl="7" w:tplc="2C0A0003" w:tentative="1">
+      <w:start w:val="1"/>
+      <w:numFmt w:val="bullet"/>
+      <w:lvlText w:val="o"/>
+      <w:lvlJc w:val="left"/>
+      <w:pPr>
+        <w:ind w:left="5760" w:hanging="360"/>
+      </w:pPr>
+      <w:rPr>
+        <w:rFonts w:ascii="Courier New" w:hAnsi="Courier New" w:cs="Courier New" w:hint="default"/>
+      </w:rPr>
+    </w:lvl>
+    <w:lvl w:ilvl="8" w:tplc="2C0A0005" w:tentative="1">
+      <w:start w:val="1"/>
+      <w:numFmt w:val="bullet"/>
+      <w:lvlText w:val=""/>
+      <w:lvlJc w:val="left"/>
+      <w:pPr>
+        <w:ind w:left="6480" w:hanging="360"/>
+      </w:pPr>
+      <w:rPr>
+        <w:rFonts w:ascii="Wingdings" w:hAnsi="Wingdings" w:hint="default"/>
+      </w:rPr>
+    </w:lvl>
+  </w:abstractNum>
   <w:num w:numId="1">
+    <w:abstractNumId w:val="1"/>
+  </w:num>
+  <w:num w:numId="2">
+    <w:abstractNumId w:val="7"/>
+  </w:num>
+  <w:num w:numId="3">
+    <w:abstractNumId w:val="4"/>
+  </w:num>
+  <w:num w:numId="4">
+    <w:abstractNumId w:val="6"/>
+  </w:num>
+  <w:num w:numId="5">
+    <w:abstractNumId w:val="3"/>
+  </w:num>
+  <w:num w:numId="6">
+    <w:abstractNumId w:val="2"/>
+  </w:num>
+  <w:num w:numId="7">
+    <w:abstractNumId w:val="8"/>
+  </w:num>
+  <w:num w:numId="8">
     <w:abstractNumId w:val="0"/>
   </w:num>
-  <w:num w:numId="2">
-    <w:abstractNumId w:val="1"/>
+  <w:num w:numId="9">
+    <w:abstractNumId w:val="5"/>
   </w:num>
 </w:numbering>
 </file>
@@ -3419,9 +6848,7 @@
       <w:tblStyleRowBandSize w:val="1"/>
       <w:tblStyleColBandSize w:val="1"/>
       <w:tblCellMar>
-        <w:top w:w="0" w:type="dxa"/>
         <w:left w:w="108" w:type="dxa"/>
-        <w:bottom w:w="0" w:type="dxa"/>
         <w:right w:w="108" w:type="dxa"/>
       </w:tblCellMar>
     </w:tblPr>
@@ -3432,9 +6859,7 @@
       <w:tblStyleRowBandSize w:val="1"/>
       <w:tblStyleColBandSize w:val="1"/>
       <w:tblCellMar>
-        <w:top w:w="0" w:type="dxa"/>
         <w:left w:w="108" w:type="dxa"/>
-        <w:bottom w:w="0" w:type="dxa"/>
         <w:right w:w="108" w:type="dxa"/>
       </w:tblCellMar>
     </w:tblPr>
@@ -3482,6 +6907,17 @@
     <w:link w:val="Piedepgina"/>
     <w:uiPriority w:val="99"/>
     <w:rsid w:val="002F31AA"/>
+  </w:style>
+  <w:style w:type="paragraph" w:styleId="Prrafodelista">
+    <w:name w:val="List Paragraph"/>
+    <w:basedOn w:val="Normal"/>
+    <w:uiPriority w:val="34"/>
+    <w:qFormat/>
+    <w:rsid w:val="00C916C6"/>
+    <w:pPr>
+      <w:ind w:left="720"/>
+      <w:contextualSpacing/>
+    </w:pPr>
   </w:style>
 </w:styles>
 </file>

</xml_diff>